<commit_message>
Cambio en las señales y añadidas en el documento
</commit_message>
<xml_diff>
--- a/Informe - IC3.docx
+++ b/Informe - IC3.docx
@@ -5141,6 +5141,11 @@
     </w:p>
     <w:p/>
     <w:p>
+      <w:pPr>
+        <w:rPr>
+          <w:u w:val="single"/>
+        </w:rPr>
+      </w:pPr>
       <w:r>
         <w:t xml:space="preserve">Escribimos en código una </w:t>
       </w:r>
@@ -5156,7 +5161,10 @@
       </w:r>
       <w:proofErr w:type="spellEnd"/>
       <w:r>
-        <w:t xml:space="preserve"> que describa la estructura del circuito utilizando las puertas lógicas creadas en el apartado c). Para ello utilizaremos señales auxiliares</w:t>
+        <w:t xml:space="preserve"> que describa la estructura del circuito utilizando las </w:t>
+      </w:r>
+      <w:r>
+        <w:t>puertas lógicas creadas en el apartado c). Para ello utilizaremos señales auxiliares</w:t>
       </w:r>
     </w:p>
     <w:p>
@@ -7351,50 +7359,2789 @@
     </w:p>
     <w:p>
       <w:pPr>
+        <w:pStyle w:val="Ttulo2"/>
         <w:rPr>
           <w:lang w:val="pt-BR"/>
         </w:rPr>
       </w:pPr>
-    </w:p>
-    <w:p>
-      <w:pPr>
+      <w:r>
         <w:rPr>
           <w:lang w:val="pt-BR"/>
         </w:rPr>
-      </w:pPr>
-    </w:p>
-    <w:p>
-      <w:pPr>
-        <w:rPr>
-          <w:lang w:val="pt-BR"/>
-        </w:rPr>
-      </w:pPr>
-    </w:p>
-    <w:p>
-      <w:pPr>
-        <w:rPr>
-          <w:lang w:val="pt-BR"/>
-        </w:rPr>
-      </w:pPr>
-    </w:p>
-    <w:p>
-      <w:pPr>
-        <w:rPr>
-          <w:lang w:val="pt-BR"/>
-        </w:rPr>
-      </w:pPr>
-    </w:p>
+        <w:lastRenderedPageBreak/>
+        <w:t>Apartado e)</w:t>
+      </w:r>
+    </w:p>
+    <w:p/>
+    <w:p>
+      <w:r>
+        <w:t xml:space="preserve">Vamos a comprobar </w:t>
+      </w:r>
+      <w:r>
+        <w:t xml:space="preserve">el correcto funcionamiento de las </w:t>
+      </w:r>
+      <w:proofErr w:type="spellStart"/>
+      <w:r>
+        <w:rPr>
+          <w:b/>
+          <w:bCs/>
+          <w:i/>
+          <w:iCs/>
+        </w:rPr>
+        <w:t>arquitecture</w:t>
+      </w:r>
+      <w:proofErr w:type="spellEnd"/>
+      <w:r>
+        <w:t xml:space="preserve"> creadas y para ello hemos creado una batería de pruebas.</w:t>
+      </w:r>
+    </w:p>
+    <w:p>
+      <w:pPr>
+        <w:shd w:val="clear" w:color="auto" w:fill="282A36"/>
+        <w:spacing w:after="0" w:line="285" w:lineRule="atLeast"/>
+        <w:jc w:val="left"/>
+        <w:rPr>
+          <w:rFonts w:ascii="Consolas" w:hAnsi="Consolas"/>
+          <w:color w:val="F8F8F2"/>
+          <w:sz w:val="21"/>
+          <w:szCs w:val="21"/>
+          <w:lang w:eastAsia="es-ES"/>
+        </w:rPr>
+      </w:pPr>
+      <w:proofErr w:type="spellStart"/>
+      <w:r>
+        <w:rPr>
+          <w:rFonts w:ascii="Consolas" w:hAnsi="Consolas"/>
+          <w:color w:val="FF79C6"/>
+          <w:sz w:val="21"/>
+          <w:szCs w:val="21"/>
+          <w:lang w:eastAsia="es-ES"/>
+        </w:rPr>
+        <w:t>library</w:t>
+      </w:r>
+      <w:proofErr w:type="spellEnd"/>
+      <w:r>
+        <w:rPr>
+          <w:rFonts w:ascii="Consolas" w:hAnsi="Consolas"/>
+          <w:color w:val="F8F8F2"/>
+          <w:sz w:val="21"/>
+          <w:szCs w:val="21"/>
+          <w:lang w:eastAsia="es-ES"/>
+        </w:rPr>
+        <w:t> IEEE;</w:t>
+      </w:r>
+    </w:p>
+    <w:p>
+      <w:pPr>
+        <w:shd w:val="clear" w:color="auto" w:fill="282A36"/>
+        <w:spacing w:after="0" w:line="285" w:lineRule="atLeast"/>
+        <w:jc w:val="left"/>
+        <w:rPr>
+          <w:rFonts w:ascii="Consolas" w:hAnsi="Consolas"/>
+          <w:color w:val="F8F8F2"/>
+          <w:sz w:val="21"/>
+          <w:szCs w:val="21"/>
+          <w:lang w:eastAsia="es-ES"/>
+        </w:rPr>
+      </w:pPr>
+      <w:r>
+        <w:rPr>
+          <w:rFonts w:ascii="Consolas" w:hAnsi="Consolas"/>
+          <w:color w:val="FF79C6"/>
+          <w:sz w:val="21"/>
+          <w:szCs w:val="21"/>
+          <w:lang w:eastAsia="es-ES"/>
+        </w:rPr>
+        <w:t>use</w:t>
+      </w:r>
+      <w:r>
+        <w:rPr>
+          <w:rFonts w:ascii="Consolas" w:hAnsi="Consolas"/>
+          <w:color w:val="F8F8F2"/>
+          <w:sz w:val="21"/>
+          <w:szCs w:val="21"/>
+          <w:lang w:eastAsia="es-ES"/>
+        </w:rPr>
+        <w:t> IEEE.std_logic_1164.</w:t>
+      </w:r>
+      <w:r>
+        <w:rPr>
+          <w:rFonts w:ascii="Consolas" w:hAnsi="Consolas"/>
+          <w:color w:val="FF79C6"/>
+          <w:sz w:val="21"/>
+          <w:szCs w:val="21"/>
+          <w:lang w:eastAsia="es-ES"/>
+        </w:rPr>
+        <w:t>all</w:t>
+      </w:r>
+      <w:r>
+        <w:rPr>
+          <w:rFonts w:ascii="Consolas" w:hAnsi="Consolas"/>
+          <w:color w:val="F8F8F2"/>
+          <w:sz w:val="21"/>
+          <w:szCs w:val="21"/>
+          <w:lang w:eastAsia="es-ES"/>
+        </w:rPr>
+        <w:t>;</w:t>
+      </w:r>
+    </w:p>
+    <w:p>
+      <w:pPr>
+        <w:shd w:val="clear" w:color="auto" w:fill="282A36"/>
+        <w:spacing w:after="0" w:line="285" w:lineRule="atLeast"/>
+        <w:jc w:val="left"/>
+        <w:rPr>
+          <w:rFonts w:ascii="Consolas" w:hAnsi="Consolas"/>
+          <w:color w:val="F8F8F2"/>
+          <w:sz w:val="21"/>
+          <w:szCs w:val="21"/>
+          <w:lang w:eastAsia="es-ES"/>
+        </w:rPr>
+      </w:pPr>
+    </w:p>
+    <w:p>
+      <w:pPr>
+        <w:shd w:val="clear" w:color="auto" w:fill="282A36"/>
+        <w:spacing w:after="0" w:line="285" w:lineRule="atLeast"/>
+        <w:jc w:val="left"/>
+        <w:rPr>
+          <w:rFonts w:ascii="Consolas" w:hAnsi="Consolas"/>
+          <w:color w:val="F8F8F2"/>
+          <w:sz w:val="21"/>
+          <w:szCs w:val="21"/>
+          <w:lang w:eastAsia="es-ES"/>
+        </w:rPr>
+      </w:pPr>
+      <w:proofErr w:type="spellStart"/>
+      <w:r>
+        <w:rPr>
+          <w:rFonts w:ascii="Consolas" w:hAnsi="Consolas"/>
+          <w:color w:val="FF79C6"/>
+          <w:sz w:val="21"/>
+          <w:szCs w:val="21"/>
+          <w:lang w:eastAsia="es-ES"/>
+        </w:rPr>
+        <w:t>entity</w:t>
+      </w:r>
+      <w:proofErr w:type="spellEnd"/>
+      <w:r>
+        <w:rPr>
+          <w:rFonts w:ascii="Consolas" w:hAnsi="Consolas"/>
+          <w:color w:val="F8F8F2"/>
+          <w:sz w:val="21"/>
+          <w:szCs w:val="21"/>
+          <w:lang w:eastAsia="es-ES"/>
+        </w:rPr>
+        <w:t> </w:t>
+      </w:r>
+      <w:r>
+        <w:rPr>
+          <w:rFonts w:ascii="Consolas" w:hAnsi="Consolas"/>
+          <w:i/>
+          <w:iCs/>
+          <w:color w:val="8BE9FD"/>
+          <w:sz w:val="21"/>
+          <w:szCs w:val="21"/>
+          <w:lang w:eastAsia="es-ES"/>
+        </w:rPr>
+        <w:t>ejercicio1_e</w:t>
+      </w:r>
+      <w:r>
+        <w:rPr>
+          <w:rFonts w:ascii="Consolas" w:hAnsi="Consolas"/>
+          <w:color w:val="F8F8F2"/>
+          <w:sz w:val="21"/>
+          <w:szCs w:val="21"/>
+          <w:lang w:eastAsia="es-ES"/>
+        </w:rPr>
+        <w:t> </w:t>
+      </w:r>
+      <w:proofErr w:type="spellStart"/>
+      <w:r>
+        <w:rPr>
+          <w:rFonts w:ascii="Consolas" w:hAnsi="Consolas"/>
+          <w:color w:val="FF79C6"/>
+          <w:sz w:val="21"/>
+          <w:szCs w:val="21"/>
+          <w:lang w:eastAsia="es-ES"/>
+        </w:rPr>
+        <w:t>is</w:t>
+      </w:r>
+      <w:proofErr w:type="spellEnd"/>
+    </w:p>
+    <w:p>
+      <w:pPr>
+        <w:shd w:val="clear" w:color="auto" w:fill="282A36"/>
+        <w:spacing w:after="0" w:line="285" w:lineRule="atLeast"/>
+        <w:jc w:val="left"/>
+        <w:rPr>
+          <w:rFonts w:ascii="Consolas" w:hAnsi="Consolas"/>
+          <w:color w:val="F8F8F2"/>
+          <w:sz w:val="21"/>
+          <w:szCs w:val="21"/>
+          <w:lang w:eastAsia="es-ES"/>
+        </w:rPr>
+      </w:pPr>
+      <w:proofErr w:type="spellStart"/>
+      <w:r>
+        <w:rPr>
+          <w:rFonts w:ascii="Consolas" w:hAnsi="Consolas"/>
+          <w:color w:val="FF79C6"/>
+          <w:sz w:val="21"/>
+          <w:szCs w:val="21"/>
+          <w:lang w:eastAsia="es-ES"/>
+        </w:rPr>
+        <w:t>end</w:t>
+      </w:r>
+      <w:proofErr w:type="spellEnd"/>
+      <w:r>
+        <w:rPr>
+          <w:rFonts w:ascii="Consolas" w:hAnsi="Consolas"/>
+          <w:color w:val="F8F8F2"/>
+          <w:sz w:val="21"/>
+          <w:szCs w:val="21"/>
+          <w:lang w:eastAsia="es-ES"/>
+        </w:rPr>
+        <w:t> </w:t>
+      </w:r>
+      <w:proofErr w:type="spellStart"/>
+      <w:r>
+        <w:rPr>
+          <w:rFonts w:ascii="Consolas" w:hAnsi="Consolas"/>
+          <w:color w:val="FF79C6"/>
+          <w:sz w:val="21"/>
+          <w:szCs w:val="21"/>
+          <w:lang w:eastAsia="es-ES"/>
+        </w:rPr>
+        <w:t>entity</w:t>
+      </w:r>
+      <w:proofErr w:type="spellEnd"/>
+      <w:r>
+        <w:rPr>
+          <w:rFonts w:ascii="Consolas" w:hAnsi="Consolas"/>
+          <w:color w:val="F8F8F2"/>
+          <w:sz w:val="21"/>
+          <w:szCs w:val="21"/>
+          <w:lang w:eastAsia="es-ES"/>
+        </w:rPr>
+        <w:t> </w:t>
+      </w:r>
+      <w:r>
+        <w:rPr>
+          <w:rFonts w:ascii="Consolas" w:hAnsi="Consolas"/>
+          <w:i/>
+          <w:iCs/>
+          <w:color w:val="8BE9FD"/>
+          <w:sz w:val="21"/>
+          <w:szCs w:val="21"/>
+          <w:lang w:eastAsia="es-ES"/>
+        </w:rPr>
+        <w:t>ejercicio1_e</w:t>
+      </w:r>
+      <w:r>
+        <w:rPr>
+          <w:rFonts w:ascii="Consolas" w:hAnsi="Consolas"/>
+          <w:color w:val="F8F8F2"/>
+          <w:sz w:val="21"/>
+          <w:szCs w:val="21"/>
+          <w:lang w:eastAsia="es-ES"/>
+        </w:rPr>
+        <w:t>;</w:t>
+      </w:r>
+    </w:p>
+    <w:p>
+      <w:pPr>
+        <w:shd w:val="clear" w:color="auto" w:fill="282A36"/>
+        <w:spacing w:after="0" w:line="285" w:lineRule="atLeast"/>
+        <w:jc w:val="left"/>
+        <w:rPr>
+          <w:rFonts w:ascii="Consolas" w:hAnsi="Consolas"/>
+          <w:color w:val="F8F8F2"/>
+          <w:sz w:val="21"/>
+          <w:szCs w:val="21"/>
+          <w:lang w:eastAsia="es-ES"/>
+        </w:rPr>
+      </w:pPr>
+    </w:p>
+    <w:p>
+      <w:pPr>
+        <w:shd w:val="clear" w:color="auto" w:fill="282A36"/>
+        <w:spacing w:after="0" w:line="285" w:lineRule="atLeast"/>
+        <w:jc w:val="left"/>
+        <w:rPr>
+          <w:rFonts w:ascii="Consolas" w:hAnsi="Consolas"/>
+          <w:color w:val="F8F8F2"/>
+          <w:sz w:val="21"/>
+          <w:szCs w:val="21"/>
+          <w:lang w:eastAsia="es-ES"/>
+        </w:rPr>
+      </w:pPr>
+      <w:proofErr w:type="spellStart"/>
+      <w:r>
+        <w:rPr>
+          <w:rFonts w:ascii="Consolas" w:hAnsi="Consolas"/>
+          <w:i/>
+          <w:iCs/>
+          <w:color w:val="FF79C6"/>
+          <w:sz w:val="21"/>
+          <w:szCs w:val="21"/>
+          <w:lang w:eastAsia="es-ES"/>
+        </w:rPr>
+        <w:t>architecture</w:t>
+      </w:r>
+      <w:proofErr w:type="spellEnd"/>
+      <w:r>
+        <w:rPr>
+          <w:rFonts w:ascii="Consolas" w:hAnsi="Consolas"/>
+          <w:i/>
+          <w:iCs/>
+          <w:color w:val="8BE9FD"/>
+          <w:sz w:val="21"/>
+          <w:szCs w:val="21"/>
+          <w:lang w:eastAsia="es-ES"/>
+        </w:rPr>
+        <w:t> ejercicio1_e </w:t>
+      </w:r>
+      <w:proofErr w:type="spellStart"/>
+      <w:r>
+        <w:rPr>
+          <w:rFonts w:ascii="Consolas" w:hAnsi="Consolas"/>
+          <w:i/>
+          <w:iCs/>
+          <w:color w:val="FF79C6"/>
+          <w:sz w:val="21"/>
+          <w:szCs w:val="21"/>
+          <w:lang w:eastAsia="es-ES"/>
+        </w:rPr>
+        <w:t>of</w:t>
+      </w:r>
+      <w:proofErr w:type="spellEnd"/>
+      <w:r>
+        <w:rPr>
+          <w:rFonts w:ascii="Consolas" w:hAnsi="Consolas"/>
+          <w:i/>
+          <w:iCs/>
+          <w:color w:val="8BE9FD"/>
+          <w:sz w:val="21"/>
+          <w:szCs w:val="21"/>
+          <w:lang w:eastAsia="es-ES"/>
+        </w:rPr>
+        <w:t> ejercicio1_e </w:t>
+      </w:r>
+      <w:proofErr w:type="spellStart"/>
+      <w:r>
+        <w:rPr>
+          <w:rFonts w:ascii="Consolas" w:hAnsi="Consolas"/>
+          <w:i/>
+          <w:iCs/>
+          <w:color w:val="FF79C6"/>
+          <w:sz w:val="21"/>
+          <w:szCs w:val="21"/>
+          <w:lang w:eastAsia="es-ES"/>
+        </w:rPr>
+        <w:t>is</w:t>
+      </w:r>
+      <w:proofErr w:type="spellEnd"/>
+    </w:p>
+    <w:p>
+      <w:pPr>
+        <w:shd w:val="clear" w:color="auto" w:fill="282A36"/>
+        <w:spacing w:after="0" w:line="285" w:lineRule="atLeast"/>
+        <w:jc w:val="left"/>
+        <w:rPr>
+          <w:rFonts w:ascii="Consolas" w:hAnsi="Consolas"/>
+          <w:color w:val="F8F8F2"/>
+          <w:sz w:val="21"/>
+          <w:szCs w:val="21"/>
+          <w:lang w:eastAsia="es-ES"/>
+        </w:rPr>
+      </w:pPr>
+      <w:r>
+        <w:rPr>
+          <w:rFonts w:ascii="Consolas" w:hAnsi="Consolas"/>
+          <w:i/>
+          <w:iCs/>
+          <w:color w:val="8BE9FD"/>
+          <w:sz w:val="21"/>
+          <w:szCs w:val="21"/>
+          <w:lang w:eastAsia="es-ES"/>
+        </w:rPr>
+        <w:t>    </w:t>
+      </w:r>
+      <w:proofErr w:type="spellStart"/>
+      <w:r>
+        <w:rPr>
+          <w:rFonts w:ascii="Consolas" w:hAnsi="Consolas"/>
+          <w:i/>
+          <w:iCs/>
+          <w:color w:val="FF79C6"/>
+          <w:sz w:val="21"/>
+          <w:szCs w:val="21"/>
+          <w:lang w:eastAsia="es-ES"/>
+        </w:rPr>
+        <w:t>signal</w:t>
+      </w:r>
+      <w:proofErr w:type="spellEnd"/>
+      <w:r>
+        <w:rPr>
+          <w:rFonts w:ascii="Consolas" w:hAnsi="Consolas"/>
+          <w:i/>
+          <w:iCs/>
+          <w:color w:val="8BE9FD"/>
+          <w:sz w:val="21"/>
+          <w:szCs w:val="21"/>
+          <w:lang w:eastAsia="es-ES"/>
+        </w:rPr>
+        <w:t> </w:t>
+      </w:r>
+      <w:proofErr w:type="spellStart"/>
+      <w:r>
+        <w:rPr>
+          <w:rFonts w:ascii="Consolas" w:hAnsi="Consolas"/>
+          <w:i/>
+          <w:iCs/>
+          <w:color w:val="8BE9FD"/>
+          <w:sz w:val="21"/>
+          <w:szCs w:val="21"/>
+          <w:lang w:eastAsia="es-ES"/>
+        </w:rPr>
+        <w:t>x,y,z</w:t>
+      </w:r>
+      <w:proofErr w:type="spellEnd"/>
+      <w:r>
+        <w:rPr>
+          <w:rFonts w:ascii="Consolas" w:hAnsi="Consolas"/>
+          <w:i/>
+          <w:iCs/>
+          <w:color w:val="8BE9FD"/>
+          <w:sz w:val="21"/>
+          <w:szCs w:val="21"/>
+          <w:lang w:eastAsia="es-ES"/>
+        </w:rPr>
+        <w:t> : </w:t>
+      </w:r>
+      <w:proofErr w:type="spellStart"/>
+      <w:r>
+        <w:rPr>
+          <w:rFonts w:ascii="Consolas" w:hAnsi="Consolas"/>
+          <w:i/>
+          <w:iCs/>
+          <w:color w:val="8BE9FD"/>
+          <w:sz w:val="21"/>
+          <w:szCs w:val="21"/>
+          <w:lang w:eastAsia="es-ES"/>
+        </w:rPr>
+        <w:t>std_logic</w:t>
+      </w:r>
+      <w:proofErr w:type="spellEnd"/>
+      <w:r>
+        <w:rPr>
+          <w:rFonts w:ascii="Consolas" w:hAnsi="Consolas"/>
+          <w:i/>
+          <w:iCs/>
+          <w:color w:val="8BE9FD"/>
+          <w:sz w:val="21"/>
+          <w:szCs w:val="21"/>
+          <w:lang w:eastAsia="es-ES"/>
+        </w:rPr>
+        <w:t>;</w:t>
+      </w:r>
+    </w:p>
+    <w:p>
+      <w:pPr>
+        <w:shd w:val="clear" w:color="auto" w:fill="282A36"/>
+        <w:spacing w:after="0" w:line="285" w:lineRule="atLeast"/>
+        <w:jc w:val="left"/>
+        <w:rPr>
+          <w:rFonts w:ascii="Consolas" w:hAnsi="Consolas"/>
+          <w:color w:val="F8F8F2"/>
+          <w:sz w:val="21"/>
+          <w:szCs w:val="21"/>
+          <w:lang w:eastAsia="es-ES"/>
+        </w:rPr>
+      </w:pPr>
+      <w:r>
+        <w:rPr>
+          <w:rFonts w:ascii="Consolas" w:hAnsi="Consolas"/>
+          <w:i/>
+          <w:iCs/>
+          <w:color w:val="8BE9FD"/>
+          <w:sz w:val="21"/>
+          <w:szCs w:val="21"/>
+          <w:lang w:eastAsia="es-ES"/>
+        </w:rPr>
+        <w:t>    </w:t>
+      </w:r>
+      <w:proofErr w:type="spellStart"/>
+      <w:r>
+        <w:rPr>
+          <w:rFonts w:ascii="Consolas" w:hAnsi="Consolas"/>
+          <w:i/>
+          <w:iCs/>
+          <w:color w:val="FF79C6"/>
+          <w:sz w:val="21"/>
+          <w:szCs w:val="21"/>
+          <w:lang w:eastAsia="es-ES"/>
+        </w:rPr>
+        <w:t>signal</w:t>
+      </w:r>
+      <w:proofErr w:type="spellEnd"/>
+      <w:r>
+        <w:rPr>
+          <w:rFonts w:ascii="Consolas" w:hAnsi="Consolas"/>
+          <w:i/>
+          <w:iCs/>
+          <w:color w:val="8BE9FD"/>
+          <w:sz w:val="21"/>
+          <w:szCs w:val="21"/>
+          <w:lang w:eastAsia="es-ES"/>
+        </w:rPr>
+        <w:t> F1,F2: </w:t>
+      </w:r>
+      <w:proofErr w:type="spellStart"/>
+      <w:r>
+        <w:rPr>
+          <w:rFonts w:ascii="Consolas" w:hAnsi="Consolas"/>
+          <w:i/>
+          <w:iCs/>
+          <w:color w:val="8BE9FD"/>
+          <w:sz w:val="21"/>
+          <w:szCs w:val="21"/>
+          <w:lang w:eastAsia="es-ES"/>
+        </w:rPr>
+        <w:t>std_logic</w:t>
+      </w:r>
+      <w:proofErr w:type="spellEnd"/>
+      <w:r>
+        <w:rPr>
+          <w:rFonts w:ascii="Consolas" w:hAnsi="Consolas"/>
+          <w:i/>
+          <w:iCs/>
+          <w:color w:val="8BE9FD"/>
+          <w:sz w:val="21"/>
+          <w:szCs w:val="21"/>
+          <w:lang w:eastAsia="es-ES"/>
+        </w:rPr>
+        <w:t>;</w:t>
+      </w:r>
+    </w:p>
+    <w:p>
+      <w:pPr>
+        <w:shd w:val="clear" w:color="auto" w:fill="282A36"/>
+        <w:spacing w:after="0" w:line="285" w:lineRule="atLeast"/>
+        <w:jc w:val="left"/>
+        <w:rPr>
+          <w:rFonts w:ascii="Consolas" w:hAnsi="Consolas"/>
+          <w:color w:val="F8F8F2"/>
+          <w:sz w:val="21"/>
+          <w:szCs w:val="21"/>
+          <w:lang w:eastAsia="es-ES"/>
+        </w:rPr>
+      </w:pPr>
+    </w:p>
+    <w:p>
+      <w:pPr>
+        <w:shd w:val="clear" w:color="auto" w:fill="282A36"/>
+        <w:spacing w:after="0" w:line="285" w:lineRule="atLeast"/>
+        <w:jc w:val="left"/>
+        <w:rPr>
+          <w:rFonts w:ascii="Consolas" w:hAnsi="Consolas"/>
+          <w:color w:val="F8F8F2"/>
+          <w:sz w:val="21"/>
+          <w:szCs w:val="21"/>
+          <w:lang w:eastAsia="es-ES"/>
+        </w:rPr>
+      </w:pPr>
+      <w:r>
+        <w:rPr>
+          <w:rFonts w:ascii="Consolas" w:hAnsi="Consolas"/>
+          <w:i/>
+          <w:iCs/>
+          <w:color w:val="8BE9FD"/>
+          <w:sz w:val="21"/>
+          <w:szCs w:val="21"/>
+          <w:lang w:eastAsia="es-ES"/>
+        </w:rPr>
+        <w:t>    </w:t>
+      </w:r>
+      <w:proofErr w:type="spellStart"/>
+      <w:r>
+        <w:rPr>
+          <w:rFonts w:ascii="Consolas" w:hAnsi="Consolas"/>
+          <w:i/>
+          <w:iCs/>
+          <w:color w:val="FF79C6"/>
+          <w:sz w:val="21"/>
+          <w:szCs w:val="21"/>
+          <w:lang w:eastAsia="es-ES"/>
+        </w:rPr>
+        <w:t>component</w:t>
+      </w:r>
+      <w:proofErr w:type="spellEnd"/>
+      <w:r>
+        <w:rPr>
+          <w:rFonts w:ascii="Consolas" w:hAnsi="Consolas"/>
+          <w:i/>
+          <w:iCs/>
+          <w:color w:val="8BE9FD"/>
+          <w:sz w:val="21"/>
+          <w:szCs w:val="21"/>
+          <w:lang w:eastAsia="es-ES"/>
+        </w:rPr>
+        <w:t> ejercicio1_a </w:t>
+      </w:r>
+      <w:proofErr w:type="spellStart"/>
+      <w:r>
+        <w:rPr>
+          <w:rFonts w:ascii="Consolas" w:hAnsi="Consolas"/>
+          <w:i/>
+          <w:iCs/>
+          <w:color w:val="FF79C6"/>
+          <w:sz w:val="21"/>
+          <w:szCs w:val="21"/>
+          <w:lang w:eastAsia="es-ES"/>
+        </w:rPr>
+        <w:t>is</w:t>
+      </w:r>
+      <w:proofErr w:type="spellEnd"/>
+    </w:p>
+    <w:p>
+      <w:pPr>
+        <w:shd w:val="clear" w:color="auto" w:fill="282A36"/>
+        <w:spacing w:after="0" w:line="285" w:lineRule="atLeast"/>
+        <w:jc w:val="left"/>
+        <w:rPr>
+          <w:rFonts w:ascii="Consolas" w:hAnsi="Consolas"/>
+          <w:color w:val="F8F8F2"/>
+          <w:sz w:val="21"/>
+          <w:szCs w:val="21"/>
+          <w:lang w:eastAsia="es-ES"/>
+        </w:rPr>
+      </w:pPr>
+      <w:r>
+        <w:rPr>
+          <w:rFonts w:ascii="Consolas" w:hAnsi="Consolas"/>
+          <w:i/>
+          <w:iCs/>
+          <w:color w:val="8BE9FD"/>
+          <w:sz w:val="21"/>
+          <w:szCs w:val="21"/>
+          <w:lang w:eastAsia="es-ES"/>
+        </w:rPr>
+        <w:t>        </w:t>
+      </w:r>
+      <w:proofErr w:type="spellStart"/>
+      <w:r>
+        <w:rPr>
+          <w:rFonts w:ascii="Consolas" w:hAnsi="Consolas"/>
+          <w:i/>
+          <w:iCs/>
+          <w:color w:val="FF79C6"/>
+          <w:sz w:val="21"/>
+          <w:szCs w:val="21"/>
+          <w:lang w:eastAsia="es-ES"/>
+        </w:rPr>
+        <w:t>port</w:t>
+      </w:r>
+      <w:proofErr w:type="spellEnd"/>
+      <w:r>
+        <w:rPr>
+          <w:rFonts w:ascii="Consolas" w:hAnsi="Consolas"/>
+          <w:i/>
+          <w:iCs/>
+          <w:color w:val="8BE9FD"/>
+          <w:sz w:val="21"/>
+          <w:szCs w:val="21"/>
+          <w:lang w:eastAsia="es-ES"/>
+        </w:rPr>
+        <w:t> (</w:t>
+      </w:r>
+    </w:p>
+    <w:p>
+      <w:pPr>
+        <w:shd w:val="clear" w:color="auto" w:fill="282A36"/>
+        <w:spacing w:after="0" w:line="285" w:lineRule="atLeast"/>
+        <w:jc w:val="left"/>
+        <w:rPr>
+          <w:rFonts w:ascii="Consolas" w:hAnsi="Consolas"/>
+          <w:color w:val="F8F8F2"/>
+          <w:sz w:val="21"/>
+          <w:szCs w:val="21"/>
+          <w:lang w:eastAsia="es-ES"/>
+        </w:rPr>
+      </w:pPr>
+      <w:r>
+        <w:rPr>
+          <w:rFonts w:ascii="Consolas" w:hAnsi="Consolas"/>
+          <w:i/>
+          <w:iCs/>
+          <w:color w:val="8BE9FD"/>
+          <w:sz w:val="21"/>
+          <w:szCs w:val="21"/>
+          <w:lang w:eastAsia="es-ES"/>
+        </w:rPr>
+        <w:t>            </w:t>
+      </w:r>
+      <w:proofErr w:type="spellStart"/>
+      <w:r>
+        <w:rPr>
+          <w:rFonts w:ascii="Consolas" w:hAnsi="Consolas"/>
+          <w:i/>
+          <w:iCs/>
+          <w:color w:val="8BE9FD"/>
+          <w:sz w:val="21"/>
+          <w:szCs w:val="21"/>
+          <w:lang w:eastAsia="es-ES"/>
+        </w:rPr>
+        <w:t>x,y,z</w:t>
+      </w:r>
+      <w:proofErr w:type="spellEnd"/>
+      <w:r>
+        <w:rPr>
+          <w:rFonts w:ascii="Consolas" w:hAnsi="Consolas"/>
+          <w:i/>
+          <w:iCs/>
+          <w:color w:val="8BE9FD"/>
+          <w:sz w:val="21"/>
+          <w:szCs w:val="21"/>
+          <w:lang w:eastAsia="es-ES"/>
+        </w:rPr>
+        <w:t>: </w:t>
+      </w:r>
+      <w:r>
+        <w:rPr>
+          <w:rFonts w:ascii="Consolas" w:hAnsi="Consolas"/>
+          <w:i/>
+          <w:iCs/>
+          <w:color w:val="FF79C6"/>
+          <w:sz w:val="21"/>
+          <w:szCs w:val="21"/>
+          <w:lang w:eastAsia="es-ES"/>
+        </w:rPr>
+        <w:t>in</w:t>
+      </w:r>
+      <w:r>
+        <w:rPr>
+          <w:rFonts w:ascii="Consolas" w:hAnsi="Consolas"/>
+          <w:i/>
+          <w:iCs/>
+          <w:color w:val="8BE9FD"/>
+          <w:sz w:val="21"/>
+          <w:szCs w:val="21"/>
+          <w:lang w:eastAsia="es-ES"/>
+        </w:rPr>
+        <w:t> </w:t>
+      </w:r>
+      <w:proofErr w:type="spellStart"/>
+      <w:r>
+        <w:rPr>
+          <w:rFonts w:ascii="Consolas" w:hAnsi="Consolas"/>
+          <w:i/>
+          <w:iCs/>
+          <w:color w:val="8BE9FD"/>
+          <w:sz w:val="21"/>
+          <w:szCs w:val="21"/>
+          <w:lang w:eastAsia="es-ES"/>
+        </w:rPr>
+        <w:t>std_logic</w:t>
+      </w:r>
+      <w:proofErr w:type="spellEnd"/>
+      <w:r>
+        <w:rPr>
+          <w:rFonts w:ascii="Consolas" w:hAnsi="Consolas"/>
+          <w:i/>
+          <w:iCs/>
+          <w:color w:val="8BE9FD"/>
+          <w:sz w:val="21"/>
+          <w:szCs w:val="21"/>
+          <w:lang w:eastAsia="es-ES"/>
+        </w:rPr>
+        <w:t>;</w:t>
+      </w:r>
+    </w:p>
+    <w:p>
+      <w:pPr>
+        <w:shd w:val="clear" w:color="auto" w:fill="282A36"/>
+        <w:spacing w:after="0" w:line="285" w:lineRule="atLeast"/>
+        <w:jc w:val="left"/>
+        <w:rPr>
+          <w:rFonts w:ascii="Consolas" w:hAnsi="Consolas"/>
+          <w:color w:val="F8F8F2"/>
+          <w:sz w:val="21"/>
+          <w:szCs w:val="21"/>
+          <w:lang w:eastAsia="es-ES"/>
+        </w:rPr>
+      </w:pPr>
+      <w:r>
+        <w:rPr>
+          <w:rFonts w:ascii="Consolas" w:hAnsi="Consolas"/>
+          <w:i/>
+          <w:iCs/>
+          <w:color w:val="8BE9FD"/>
+          <w:sz w:val="21"/>
+          <w:szCs w:val="21"/>
+          <w:lang w:eastAsia="es-ES"/>
+        </w:rPr>
+        <w:t>            F1,F2: </w:t>
+      </w:r>
+      <w:proofErr w:type="spellStart"/>
+      <w:r>
+        <w:rPr>
+          <w:rFonts w:ascii="Consolas" w:hAnsi="Consolas"/>
+          <w:i/>
+          <w:iCs/>
+          <w:color w:val="FF79C6"/>
+          <w:sz w:val="21"/>
+          <w:szCs w:val="21"/>
+          <w:lang w:eastAsia="es-ES"/>
+        </w:rPr>
+        <w:t>out</w:t>
+      </w:r>
+      <w:proofErr w:type="spellEnd"/>
+      <w:r>
+        <w:rPr>
+          <w:rFonts w:ascii="Consolas" w:hAnsi="Consolas"/>
+          <w:i/>
+          <w:iCs/>
+          <w:color w:val="8BE9FD"/>
+          <w:sz w:val="21"/>
+          <w:szCs w:val="21"/>
+          <w:lang w:eastAsia="es-ES"/>
+        </w:rPr>
+        <w:t> </w:t>
+      </w:r>
+      <w:proofErr w:type="spellStart"/>
+      <w:r>
+        <w:rPr>
+          <w:rFonts w:ascii="Consolas" w:hAnsi="Consolas"/>
+          <w:i/>
+          <w:iCs/>
+          <w:color w:val="8BE9FD"/>
+          <w:sz w:val="21"/>
+          <w:szCs w:val="21"/>
+          <w:lang w:eastAsia="es-ES"/>
+        </w:rPr>
+        <w:t>std_logic</w:t>
+      </w:r>
+      <w:proofErr w:type="spellEnd"/>
+      <w:r>
+        <w:rPr>
+          <w:rFonts w:ascii="Consolas" w:hAnsi="Consolas"/>
+          <w:i/>
+          <w:iCs/>
+          <w:color w:val="8BE9FD"/>
+          <w:sz w:val="21"/>
+          <w:szCs w:val="21"/>
+          <w:lang w:eastAsia="es-ES"/>
+        </w:rPr>
+        <w:t>);</w:t>
+      </w:r>
+    </w:p>
+    <w:p>
+      <w:pPr>
+        <w:shd w:val="clear" w:color="auto" w:fill="282A36"/>
+        <w:spacing w:after="0" w:line="285" w:lineRule="atLeast"/>
+        <w:jc w:val="left"/>
+        <w:rPr>
+          <w:rFonts w:ascii="Consolas" w:hAnsi="Consolas"/>
+          <w:color w:val="F8F8F2"/>
+          <w:sz w:val="21"/>
+          <w:szCs w:val="21"/>
+          <w:lang w:eastAsia="es-ES"/>
+        </w:rPr>
+      </w:pPr>
+      <w:r>
+        <w:rPr>
+          <w:rFonts w:ascii="Consolas" w:hAnsi="Consolas"/>
+          <w:i/>
+          <w:iCs/>
+          <w:color w:val="8BE9FD"/>
+          <w:sz w:val="21"/>
+          <w:szCs w:val="21"/>
+          <w:lang w:eastAsia="es-ES"/>
+        </w:rPr>
+        <w:t>    </w:t>
+      </w:r>
+      <w:proofErr w:type="spellStart"/>
+      <w:r>
+        <w:rPr>
+          <w:rFonts w:ascii="Consolas" w:hAnsi="Consolas"/>
+          <w:i/>
+          <w:iCs/>
+          <w:color w:val="FF79C6"/>
+          <w:sz w:val="21"/>
+          <w:szCs w:val="21"/>
+          <w:lang w:eastAsia="es-ES"/>
+        </w:rPr>
+        <w:t>end</w:t>
+      </w:r>
+      <w:proofErr w:type="spellEnd"/>
+      <w:r>
+        <w:rPr>
+          <w:rFonts w:ascii="Consolas" w:hAnsi="Consolas"/>
+          <w:i/>
+          <w:iCs/>
+          <w:color w:val="8BE9FD"/>
+          <w:sz w:val="21"/>
+          <w:szCs w:val="21"/>
+          <w:lang w:eastAsia="es-ES"/>
+        </w:rPr>
+        <w:t> </w:t>
+      </w:r>
+      <w:proofErr w:type="spellStart"/>
+      <w:r>
+        <w:rPr>
+          <w:rFonts w:ascii="Consolas" w:hAnsi="Consolas"/>
+          <w:i/>
+          <w:iCs/>
+          <w:color w:val="FF79C6"/>
+          <w:sz w:val="21"/>
+          <w:szCs w:val="21"/>
+          <w:lang w:eastAsia="es-ES"/>
+        </w:rPr>
+        <w:t>component</w:t>
+      </w:r>
+      <w:proofErr w:type="spellEnd"/>
+      <w:r>
+        <w:rPr>
+          <w:rFonts w:ascii="Consolas" w:hAnsi="Consolas"/>
+          <w:i/>
+          <w:iCs/>
+          <w:color w:val="8BE9FD"/>
+          <w:sz w:val="21"/>
+          <w:szCs w:val="21"/>
+          <w:lang w:eastAsia="es-ES"/>
+        </w:rPr>
+        <w:t> ejercicio1_a;</w:t>
+      </w:r>
+    </w:p>
+    <w:p>
+      <w:pPr>
+        <w:shd w:val="clear" w:color="auto" w:fill="282A36"/>
+        <w:spacing w:after="0" w:line="285" w:lineRule="atLeast"/>
+        <w:jc w:val="left"/>
+        <w:rPr>
+          <w:rFonts w:ascii="Consolas" w:hAnsi="Consolas"/>
+          <w:color w:val="F8F8F2"/>
+          <w:sz w:val="21"/>
+          <w:szCs w:val="21"/>
+          <w:lang w:eastAsia="es-ES"/>
+        </w:rPr>
+      </w:pPr>
+      <w:r>
+        <w:rPr>
+          <w:rFonts w:ascii="Consolas" w:hAnsi="Consolas"/>
+          <w:i/>
+          <w:iCs/>
+          <w:color w:val="8BE9FD"/>
+          <w:sz w:val="21"/>
+          <w:szCs w:val="21"/>
+          <w:lang w:eastAsia="es-ES"/>
+        </w:rPr>
+        <w:t>    </w:t>
+      </w:r>
+      <w:proofErr w:type="spellStart"/>
+      <w:r>
+        <w:rPr>
+          <w:rFonts w:ascii="Consolas" w:hAnsi="Consolas"/>
+          <w:i/>
+          <w:iCs/>
+          <w:color w:val="FF79C6"/>
+          <w:sz w:val="21"/>
+          <w:szCs w:val="21"/>
+          <w:lang w:eastAsia="es-ES"/>
+        </w:rPr>
+        <w:t>begin</w:t>
+      </w:r>
+      <w:proofErr w:type="spellEnd"/>
+    </w:p>
+    <w:p>
+      <w:pPr>
+        <w:shd w:val="clear" w:color="auto" w:fill="282A36"/>
+        <w:spacing w:after="0" w:line="285" w:lineRule="atLeast"/>
+        <w:jc w:val="left"/>
+        <w:rPr>
+          <w:rFonts w:ascii="Consolas" w:hAnsi="Consolas"/>
+          <w:color w:val="F8F8F2"/>
+          <w:sz w:val="21"/>
+          <w:szCs w:val="21"/>
+          <w:lang w:eastAsia="es-ES"/>
+        </w:rPr>
+      </w:pPr>
+      <w:r>
+        <w:rPr>
+          <w:rFonts w:ascii="Consolas" w:hAnsi="Consolas"/>
+          <w:i/>
+          <w:iCs/>
+          <w:color w:val="8BE9FD"/>
+          <w:sz w:val="21"/>
+          <w:szCs w:val="21"/>
+          <w:lang w:eastAsia="es-ES"/>
+        </w:rPr>
+        <w:t>        </w:t>
+      </w:r>
+      <w:proofErr w:type="spellStart"/>
+      <w:r>
+        <w:rPr>
+          <w:rFonts w:ascii="Consolas" w:hAnsi="Consolas"/>
+          <w:i/>
+          <w:iCs/>
+          <w:color w:val="8BE9FD"/>
+          <w:sz w:val="21"/>
+          <w:szCs w:val="21"/>
+          <w:lang w:eastAsia="es-ES"/>
+        </w:rPr>
+        <w:t>uut</w:t>
+      </w:r>
+      <w:proofErr w:type="spellEnd"/>
+      <w:r>
+        <w:rPr>
+          <w:rFonts w:ascii="Consolas" w:hAnsi="Consolas"/>
+          <w:i/>
+          <w:iCs/>
+          <w:color w:val="8BE9FD"/>
+          <w:sz w:val="21"/>
+          <w:szCs w:val="21"/>
+          <w:lang w:eastAsia="es-ES"/>
+        </w:rPr>
+        <w:t>: </w:t>
+      </w:r>
+      <w:proofErr w:type="spellStart"/>
+      <w:r>
+        <w:rPr>
+          <w:rFonts w:ascii="Consolas" w:hAnsi="Consolas"/>
+          <w:i/>
+          <w:iCs/>
+          <w:color w:val="FF79C6"/>
+          <w:sz w:val="21"/>
+          <w:szCs w:val="21"/>
+          <w:lang w:eastAsia="es-ES"/>
+        </w:rPr>
+        <w:t>component</w:t>
+      </w:r>
+      <w:proofErr w:type="spellEnd"/>
+      <w:r>
+        <w:rPr>
+          <w:rFonts w:ascii="Consolas" w:hAnsi="Consolas"/>
+          <w:i/>
+          <w:iCs/>
+          <w:color w:val="8BE9FD"/>
+          <w:sz w:val="21"/>
+          <w:szCs w:val="21"/>
+          <w:lang w:eastAsia="es-ES"/>
+        </w:rPr>
+        <w:t> ejercicio1_a </w:t>
+      </w:r>
+      <w:proofErr w:type="spellStart"/>
+      <w:r>
+        <w:rPr>
+          <w:rFonts w:ascii="Consolas" w:hAnsi="Consolas"/>
+          <w:i/>
+          <w:iCs/>
+          <w:color w:val="FF79C6"/>
+          <w:sz w:val="21"/>
+          <w:szCs w:val="21"/>
+          <w:lang w:eastAsia="es-ES"/>
+        </w:rPr>
+        <w:t>port</w:t>
+      </w:r>
+      <w:proofErr w:type="spellEnd"/>
+      <w:r>
+        <w:rPr>
+          <w:rFonts w:ascii="Consolas" w:hAnsi="Consolas"/>
+          <w:i/>
+          <w:iCs/>
+          <w:color w:val="8BE9FD"/>
+          <w:sz w:val="21"/>
+          <w:szCs w:val="21"/>
+          <w:lang w:eastAsia="es-ES"/>
+        </w:rPr>
+        <w:t> </w:t>
+      </w:r>
+      <w:proofErr w:type="spellStart"/>
+      <w:r>
+        <w:rPr>
+          <w:rFonts w:ascii="Consolas" w:hAnsi="Consolas"/>
+          <w:i/>
+          <w:iCs/>
+          <w:color w:val="FF79C6"/>
+          <w:sz w:val="21"/>
+          <w:szCs w:val="21"/>
+          <w:lang w:eastAsia="es-ES"/>
+        </w:rPr>
+        <w:t>map</w:t>
+      </w:r>
+      <w:proofErr w:type="spellEnd"/>
+      <w:r>
+        <w:rPr>
+          <w:rFonts w:ascii="Consolas" w:hAnsi="Consolas"/>
+          <w:i/>
+          <w:iCs/>
+          <w:color w:val="8BE9FD"/>
+          <w:sz w:val="21"/>
+          <w:szCs w:val="21"/>
+          <w:lang w:eastAsia="es-ES"/>
+        </w:rPr>
+        <w:t> (x,y,z,F1,F2);</w:t>
+      </w:r>
+    </w:p>
+    <w:p>
+      <w:pPr>
+        <w:shd w:val="clear" w:color="auto" w:fill="282A36"/>
+        <w:spacing w:after="0" w:line="285" w:lineRule="atLeast"/>
+        <w:jc w:val="left"/>
+        <w:rPr>
+          <w:rFonts w:ascii="Consolas" w:hAnsi="Consolas"/>
+          <w:color w:val="F8F8F2"/>
+          <w:sz w:val="21"/>
+          <w:szCs w:val="21"/>
+          <w:lang w:eastAsia="es-ES"/>
+        </w:rPr>
+      </w:pPr>
+      <w:r>
+        <w:rPr>
+          <w:rFonts w:ascii="Consolas" w:hAnsi="Consolas"/>
+          <w:i/>
+          <w:iCs/>
+          <w:color w:val="8BE9FD"/>
+          <w:sz w:val="21"/>
+          <w:szCs w:val="21"/>
+          <w:lang w:eastAsia="es-ES"/>
+        </w:rPr>
+        <w:t>        test : </w:t>
+      </w:r>
+      <w:proofErr w:type="spellStart"/>
+      <w:r>
+        <w:rPr>
+          <w:rFonts w:ascii="Consolas" w:hAnsi="Consolas"/>
+          <w:i/>
+          <w:iCs/>
+          <w:color w:val="FF79C6"/>
+          <w:sz w:val="21"/>
+          <w:szCs w:val="21"/>
+          <w:lang w:eastAsia="es-ES"/>
+        </w:rPr>
+        <w:t>process</w:t>
+      </w:r>
+      <w:proofErr w:type="spellEnd"/>
+    </w:p>
+    <w:p>
+      <w:pPr>
+        <w:shd w:val="clear" w:color="auto" w:fill="282A36"/>
+        <w:spacing w:after="0" w:line="285" w:lineRule="atLeast"/>
+        <w:jc w:val="left"/>
+        <w:rPr>
+          <w:rFonts w:ascii="Consolas" w:hAnsi="Consolas"/>
+          <w:color w:val="F8F8F2"/>
+          <w:sz w:val="21"/>
+          <w:szCs w:val="21"/>
+          <w:lang w:eastAsia="es-ES"/>
+        </w:rPr>
+      </w:pPr>
+      <w:r>
+        <w:rPr>
+          <w:rFonts w:ascii="Consolas" w:hAnsi="Consolas"/>
+          <w:i/>
+          <w:iCs/>
+          <w:color w:val="8BE9FD"/>
+          <w:sz w:val="21"/>
+          <w:szCs w:val="21"/>
+          <w:lang w:eastAsia="es-ES"/>
+        </w:rPr>
+        <w:t>        </w:t>
+      </w:r>
+      <w:proofErr w:type="spellStart"/>
+      <w:r>
+        <w:rPr>
+          <w:rFonts w:ascii="Consolas" w:hAnsi="Consolas"/>
+          <w:i/>
+          <w:iCs/>
+          <w:color w:val="FF79C6"/>
+          <w:sz w:val="21"/>
+          <w:szCs w:val="21"/>
+          <w:lang w:eastAsia="es-ES"/>
+        </w:rPr>
+        <w:t>begin</w:t>
+      </w:r>
+      <w:proofErr w:type="spellEnd"/>
+    </w:p>
+    <w:p>
+      <w:pPr>
+        <w:shd w:val="clear" w:color="auto" w:fill="282A36"/>
+        <w:spacing w:after="0" w:line="285" w:lineRule="atLeast"/>
+        <w:jc w:val="left"/>
+        <w:rPr>
+          <w:rFonts w:ascii="Consolas" w:hAnsi="Consolas"/>
+          <w:color w:val="F8F8F2"/>
+          <w:sz w:val="21"/>
+          <w:szCs w:val="21"/>
+          <w:lang w:eastAsia="es-ES"/>
+        </w:rPr>
+      </w:pPr>
+      <w:r>
+        <w:rPr>
+          <w:rFonts w:ascii="Consolas" w:hAnsi="Consolas"/>
+          <w:i/>
+          <w:iCs/>
+          <w:color w:val="8BE9FD"/>
+          <w:sz w:val="21"/>
+          <w:szCs w:val="21"/>
+          <w:lang w:eastAsia="es-ES"/>
+        </w:rPr>
+        <w:t>            x </w:t>
+      </w:r>
+      <w:r>
+        <w:rPr>
+          <w:rFonts w:ascii="Consolas" w:hAnsi="Consolas"/>
+          <w:i/>
+          <w:iCs/>
+          <w:color w:val="FF79C6"/>
+          <w:sz w:val="21"/>
+          <w:szCs w:val="21"/>
+          <w:lang w:eastAsia="es-ES"/>
+        </w:rPr>
+        <w:t>&lt;=</w:t>
+      </w:r>
+      <w:r>
+        <w:rPr>
+          <w:rFonts w:ascii="Consolas" w:hAnsi="Consolas"/>
+          <w:i/>
+          <w:iCs/>
+          <w:color w:val="8BE9FD"/>
+          <w:sz w:val="21"/>
+          <w:szCs w:val="21"/>
+          <w:lang w:eastAsia="es-ES"/>
+        </w:rPr>
+        <w:t> </w:t>
+      </w:r>
+      <w:r>
+        <w:rPr>
+          <w:rFonts w:ascii="Consolas" w:hAnsi="Consolas"/>
+          <w:i/>
+          <w:iCs/>
+          <w:color w:val="BD93F9"/>
+          <w:sz w:val="21"/>
+          <w:szCs w:val="21"/>
+          <w:lang w:eastAsia="es-ES"/>
+        </w:rPr>
+        <w:t>'0'</w:t>
+      </w:r>
+      <w:r>
+        <w:rPr>
+          <w:rFonts w:ascii="Consolas" w:hAnsi="Consolas"/>
+          <w:i/>
+          <w:iCs/>
+          <w:color w:val="8BE9FD"/>
+          <w:sz w:val="21"/>
+          <w:szCs w:val="21"/>
+          <w:lang w:eastAsia="es-ES"/>
+        </w:rPr>
+        <w:t>, </w:t>
+      </w:r>
+      <w:r>
+        <w:rPr>
+          <w:rFonts w:ascii="Consolas" w:hAnsi="Consolas"/>
+          <w:i/>
+          <w:iCs/>
+          <w:color w:val="BD93F9"/>
+          <w:sz w:val="21"/>
+          <w:szCs w:val="21"/>
+          <w:lang w:eastAsia="es-ES"/>
+        </w:rPr>
+        <w:t>'1'</w:t>
+      </w:r>
+      <w:r>
+        <w:rPr>
+          <w:rFonts w:ascii="Consolas" w:hAnsi="Consolas"/>
+          <w:i/>
+          <w:iCs/>
+          <w:color w:val="8BE9FD"/>
+          <w:sz w:val="21"/>
+          <w:szCs w:val="21"/>
+          <w:lang w:eastAsia="es-ES"/>
+        </w:rPr>
+        <w:t> </w:t>
+      </w:r>
+      <w:r>
+        <w:rPr>
+          <w:rFonts w:ascii="Consolas" w:hAnsi="Consolas"/>
+          <w:i/>
+          <w:iCs/>
+          <w:color w:val="FF79C6"/>
+          <w:sz w:val="21"/>
+          <w:szCs w:val="21"/>
+          <w:lang w:eastAsia="es-ES"/>
+        </w:rPr>
+        <w:t>after</w:t>
+      </w:r>
+      <w:r>
+        <w:rPr>
+          <w:rFonts w:ascii="Consolas" w:hAnsi="Consolas"/>
+          <w:i/>
+          <w:iCs/>
+          <w:color w:val="8BE9FD"/>
+          <w:sz w:val="21"/>
+          <w:szCs w:val="21"/>
+          <w:lang w:eastAsia="es-ES"/>
+        </w:rPr>
+        <w:t> </w:t>
+      </w:r>
+      <w:r>
+        <w:rPr>
+          <w:rFonts w:ascii="Consolas" w:hAnsi="Consolas"/>
+          <w:i/>
+          <w:iCs/>
+          <w:color w:val="BD93F9"/>
+          <w:sz w:val="21"/>
+          <w:szCs w:val="21"/>
+          <w:lang w:eastAsia="es-ES"/>
+        </w:rPr>
+        <w:t>40</w:t>
+      </w:r>
+      <w:r>
+        <w:rPr>
+          <w:rFonts w:ascii="Consolas" w:hAnsi="Consolas"/>
+          <w:i/>
+          <w:iCs/>
+          <w:color w:val="8BE9FD"/>
+          <w:sz w:val="21"/>
+          <w:szCs w:val="21"/>
+          <w:lang w:eastAsia="es-ES"/>
+        </w:rPr>
+        <w:t> </w:t>
+      </w:r>
+      <w:proofErr w:type="spellStart"/>
+      <w:r>
+        <w:rPr>
+          <w:rFonts w:ascii="Consolas" w:hAnsi="Consolas"/>
+          <w:i/>
+          <w:iCs/>
+          <w:color w:val="8BE9FD"/>
+          <w:sz w:val="21"/>
+          <w:szCs w:val="21"/>
+          <w:lang w:eastAsia="es-ES"/>
+        </w:rPr>
+        <w:t>ns</w:t>
+      </w:r>
+      <w:proofErr w:type="spellEnd"/>
+      <w:r>
+        <w:rPr>
+          <w:rFonts w:ascii="Consolas" w:hAnsi="Consolas"/>
+          <w:i/>
+          <w:iCs/>
+          <w:color w:val="8BE9FD"/>
+          <w:sz w:val="21"/>
+          <w:szCs w:val="21"/>
+          <w:lang w:eastAsia="es-ES"/>
+        </w:rPr>
+        <w:t> ; </w:t>
+      </w:r>
+    </w:p>
+    <w:p>
+      <w:pPr>
+        <w:shd w:val="clear" w:color="auto" w:fill="282A36"/>
+        <w:spacing w:after="0" w:line="285" w:lineRule="atLeast"/>
+        <w:jc w:val="left"/>
+        <w:rPr>
+          <w:rFonts w:ascii="Consolas" w:hAnsi="Consolas"/>
+          <w:color w:val="F8F8F2"/>
+          <w:sz w:val="21"/>
+          <w:szCs w:val="21"/>
+          <w:lang w:eastAsia="es-ES"/>
+        </w:rPr>
+      </w:pPr>
+      <w:r>
+        <w:rPr>
+          <w:rFonts w:ascii="Consolas" w:hAnsi="Consolas"/>
+          <w:i/>
+          <w:iCs/>
+          <w:color w:val="8BE9FD"/>
+          <w:sz w:val="21"/>
+          <w:szCs w:val="21"/>
+          <w:lang w:eastAsia="es-ES"/>
+        </w:rPr>
+        <w:t>            y </w:t>
+      </w:r>
+      <w:r>
+        <w:rPr>
+          <w:rFonts w:ascii="Consolas" w:hAnsi="Consolas"/>
+          <w:i/>
+          <w:iCs/>
+          <w:color w:val="FF79C6"/>
+          <w:sz w:val="21"/>
+          <w:szCs w:val="21"/>
+          <w:lang w:eastAsia="es-ES"/>
+        </w:rPr>
+        <w:t>&lt;=</w:t>
+      </w:r>
+      <w:r>
+        <w:rPr>
+          <w:rFonts w:ascii="Consolas" w:hAnsi="Consolas"/>
+          <w:i/>
+          <w:iCs/>
+          <w:color w:val="8BE9FD"/>
+          <w:sz w:val="21"/>
+          <w:szCs w:val="21"/>
+          <w:lang w:eastAsia="es-ES"/>
+        </w:rPr>
+        <w:t> </w:t>
+      </w:r>
+      <w:r>
+        <w:rPr>
+          <w:rFonts w:ascii="Consolas" w:hAnsi="Consolas"/>
+          <w:i/>
+          <w:iCs/>
+          <w:color w:val="BD93F9"/>
+          <w:sz w:val="21"/>
+          <w:szCs w:val="21"/>
+          <w:lang w:eastAsia="es-ES"/>
+        </w:rPr>
+        <w:t>'0'</w:t>
+      </w:r>
+      <w:r>
+        <w:rPr>
+          <w:rFonts w:ascii="Consolas" w:hAnsi="Consolas"/>
+          <w:i/>
+          <w:iCs/>
+          <w:color w:val="8BE9FD"/>
+          <w:sz w:val="21"/>
+          <w:szCs w:val="21"/>
+          <w:lang w:eastAsia="es-ES"/>
+        </w:rPr>
+        <w:t>, </w:t>
+      </w:r>
+      <w:r>
+        <w:rPr>
+          <w:rFonts w:ascii="Consolas" w:hAnsi="Consolas"/>
+          <w:i/>
+          <w:iCs/>
+          <w:color w:val="BD93F9"/>
+          <w:sz w:val="21"/>
+          <w:szCs w:val="21"/>
+          <w:lang w:eastAsia="es-ES"/>
+        </w:rPr>
+        <w:t>'1'</w:t>
+      </w:r>
+      <w:r>
+        <w:rPr>
+          <w:rFonts w:ascii="Consolas" w:hAnsi="Consolas"/>
+          <w:i/>
+          <w:iCs/>
+          <w:color w:val="8BE9FD"/>
+          <w:sz w:val="21"/>
+          <w:szCs w:val="21"/>
+          <w:lang w:eastAsia="es-ES"/>
+        </w:rPr>
+        <w:t> </w:t>
+      </w:r>
+      <w:r>
+        <w:rPr>
+          <w:rFonts w:ascii="Consolas" w:hAnsi="Consolas"/>
+          <w:i/>
+          <w:iCs/>
+          <w:color w:val="FF79C6"/>
+          <w:sz w:val="21"/>
+          <w:szCs w:val="21"/>
+          <w:lang w:eastAsia="es-ES"/>
+        </w:rPr>
+        <w:t>after</w:t>
+      </w:r>
+      <w:r>
+        <w:rPr>
+          <w:rFonts w:ascii="Consolas" w:hAnsi="Consolas"/>
+          <w:i/>
+          <w:iCs/>
+          <w:color w:val="8BE9FD"/>
+          <w:sz w:val="21"/>
+          <w:szCs w:val="21"/>
+          <w:lang w:eastAsia="es-ES"/>
+        </w:rPr>
+        <w:t> </w:t>
+      </w:r>
+      <w:r>
+        <w:rPr>
+          <w:rFonts w:ascii="Consolas" w:hAnsi="Consolas"/>
+          <w:i/>
+          <w:iCs/>
+          <w:color w:val="BD93F9"/>
+          <w:sz w:val="21"/>
+          <w:szCs w:val="21"/>
+          <w:lang w:eastAsia="es-ES"/>
+        </w:rPr>
+        <w:t>20</w:t>
+      </w:r>
+      <w:r>
+        <w:rPr>
+          <w:rFonts w:ascii="Consolas" w:hAnsi="Consolas"/>
+          <w:i/>
+          <w:iCs/>
+          <w:color w:val="8BE9FD"/>
+          <w:sz w:val="21"/>
+          <w:szCs w:val="21"/>
+          <w:lang w:eastAsia="es-ES"/>
+        </w:rPr>
+        <w:t> ns, </w:t>
+      </w:r>
+      <w:r>
+        <w:rPr>
+          <w:rFonts w:ascii="Consolas" w:hAnsi="Consolas"/>
+          <w:i/>
+          <w:iCs/>
+          <w:color w:val="BD93F9"/>
+          <w:sz w:val="21"/>
+          <w:szCs w:val="21"/>
+          <w:lang w:eastAsia="es-ES"/>
+        </w:rPr>
+        <w:t>'0'</w:t>
+      </w:r>
+      <w:r>
+        <w:rPr>
+          <w:rFonts w:ascii="Consolas" w:hAnsi="Consolas"/>
+          <w:i/>
+          <w:iCs/>
+          <w:color w:val="8BE9FD"/>
+          <w:sz w:val="21"/>
+          <w:szCs w:val="21"/>
+          <w:lang w:eastAsia="es-ES"/>
+        </w:rPr>
+        <w:t> </w:t>
+      </w:r>
+      <w:r>
+        <w:rPr>
+          <w:rFonts w:ascii="Consolas" w:hAnsi="Consolas"/>
+          <w:i/>
+          <w:iCs/>
+          <w:color w:val="FF79C6"/>
+          <w:sz w:val="21"/>
+          <w:szCs w:val="21"/>
+          <w:lang w:eastAsia="es-ES"/>
+        </w:rPr>
+        <w:t>after</w:t>
+      </w:r>
+      <w:r>
+        <w:rPr>
+          <w:rFonts w:ascii="Consolas" w:hAnsi="Consolas"/>
+          <w:i/>
+          <w:iCs/>
+          <w:color w:val="8BE9FD"/>
+          <w:sz w:val="21"/>
+          <w:szCs w:val="21"/>
+          <w:lang w:eastAsia="es-ES"/>
+        </w:rPr>
+        <w:t> </w:t>
+      </w:r>
+      <w:r>
+        <w:rPr>
+          <w:rFonts w:ascii="Consolas" w:hAnsi="Consolas"/>
+          <w:i/>
+          <w:iCs/>
+          <w:color w:val="BD93F9"/>
+          <w:sz w:val="21"/>
+          <w:szCs w:val="21"/>
+          <w:lang w:eastAsia="es-ES"/>
+        </w:rPr>
+        <w:t>40</w:t>
+      </w:r>
+      <w:r>
+        <w:rPr>
+          <w:rFonts w:ascii="Consolas" w:hAnsi="Consolas"/>
+          <w:i/>
+          <w:iCs/>
+          <w:color w:val="8BE9FD"/>
+          <w:sz w:val="21"/>
+          <w:szCs w:val="21"/>
+          <w:lang w:eastAsia="es-ES"/>
+        </w:rPr>
+        <w:t> ns, </w:t>
+      </w:r>
+      <w:r>
+        <w:rPr>
+          <w:rFonts w:ascii="Consolas" w:hAnsi="Consolas"/>
+          <w:i/>
+          <w:iCs/>
+          <w:color w:val="BD93F9"/>
+          <w:sz w:val="21"/>
+          <w:szCs w:val="21"/>
+          <w:lang w:eastAsia="es-ES"/>
+        </w:rPr>
+        <w:t>'1'</w:t>
+      </w:r>
+      <w:r>
+        <w:rPr>
+          <w:rFonts w:ascii="Consolas" w:hAnsi="Consolas"/>
+          <w:i/>
+          <w:iCs/>
+          <w:color w:val="8BE9FD"/>
+          <w:sz w:val="21"/>
+          <w:szCs w:val="21"/>
+          <w:lang w:eastAsia="es-ES"/>
+        </w:rPr>
+        <w:t> </w:t>
+      </w:r>
+      <w:r>
+        <w:rPr>
+          <w:rFonts w:ascii="Consolas" w:hAnsi="Consolas"/>
+          <w:i/>
+          <w:iCs/>
+          <w:color w:val="FF79C6"/>
+          <w:sz w:val="21"/>
+          <w:szCs w:val="21"/>
+          <w:lang w:eastAsia="es-ES"/>
+        </w:rPr>
+        <w:t>after</w:t>
+      </w:r>
+      <w:r>
+        <w:rPr>
+          <w:rFonts w:ascii="Consolas" w:hAnsi="Consolas"/>
+          <w:i/>
+          <w:iCs/>
+          <w:color w:val="8BE9FD"/>
+          <w:sz w:val="21"/>
+          <w:szCs w:val="21"/>
+          <w:lang w:eastAsia="es-ES"/>
+        </w:rPr>
+        <w:t> </w:t>
+      </w:r>
+      <w:r>
+        <w:rPr>
+          <w:rFonts w:ascii="Consolas" w:hAnsi="Consolas"/>
+          <w:i/>
+          <w:iCs/>
+          <w:color w:val="BD93F9"/>
+          <w:sz w:val="21"/>
+          <w:szCs w:val="21"/>
+          <w:lang w:eastAsia="es-ES"/>
+        </w:rPr>
+        <w:t>60</w:t>
+      </w:r>
+      <w:r>
+        <w:rPr>
+          <w:rFonts w:ascii="Consolas" w:hAnsi="Consolas"/>
+          <w:i/>
+          <w:iCs/>
+          <w:color w:val="8BE9FD"/>
+          <w:sz w:val="21"/>
+          <w:szCs w:val="21"/>
+          <w:lang w:eastAsia="es-ES"/>
+        </w:rPr>
+        <w:t> ns; </w:t>
+      </w:r>
+    </w:p>
+    <w:p>
+      <w:pPr>
+        <w:shd w:val="clear" w:color="auto" w:fill="282A36"/>
+        <w:spacing w:after="0" w:line="285" w:lineRule="atLeast"/>
+        <w:jc w:val="left"/>
+        <w:rPr>
+          <w:rFonts w:ascii="Consolas" w:hAnsi="Consolas"/>
+          <w:color w:val="F8F8F2"/>
+          <w:sz w:val="21"/>
+          <w:szCs w:val="21"/>
+          <w:lang w:eastAsia="es-ES"/>
+        </w:rPr>
+      </w:pPr>
+      <w:r>
+        <w:rPr>
+          <w:rFonts w:ascii="Consolas" w:hAnsi="Consolas"/>
+          <w:i/>
+          <w:iCs/>
+          <w:color w:val="8BE9FD"/>
+          <w:sz w:val="21"/>
+          <w:szCs w:val="21"/>
+          <w:lang w:eastAsia="es-ES"/>
+        </w:rPr>
+        <w:t>            z </w:t>
+      </w:r>
+      <w:r>
+        <w:rPr>
+          <w:rFonts w:ascii="Consolas" w:hAnsi="Consolas"/>
+          <w:i/>
+          <w:iCs/>
+          <w:color w:val="FF79C6"/>
+          <w:sz w:val="21"/>
+          <w:szCs w:val="21"/>
+          <w:lang w:eastAsia="es-ES"/>
+        </w:rPr>
+        <w:t>&lt;=</w:t>
+      </w:r>
+      <w:r>
+        <w:rPr>
+          <w:rFonts w:ascii="Consolas" w:hAnsi="Consolas"/>
+          <w:i/>
+          <w:iCs/>
+          <w:color w:val="8BE9FD"/>
+          <w:sz w:val="21"/>
+          <w:szCs w:val="21"/>
+          <w:lang w:eastAsia="es-ES"/>
+        </w:rPr>
+        <w:t> </w:t>
+      </w:r>
+      <w:r>
+        <w:rPr>
+          <w:rFonts w:ascii="Consolas" w:hAnsi="Consolas"/>
+          <w:i/>
+          <w:iCs/>
+          <w:color w:val="BD93F9"/>
+          <w:sz w:val="21"/>
+          <w:szCs w:val="21"/>
+          <w:lang w:eastAsia="es-ES"/>
+        </w:rPr>
+        <w:t>'0'</w:t>
+      </w:r>
+      <w:r>
+        <w:rPr>
+          <w:rFonts w:ascii="Consolas" w:hAnsi="Consolas"/>
+          <w:i/>
+          <w:iCs/>
+          <w:color w:val="8BE9FD"/>
+          <w:sz w:val="21"/>
+          <w:szCs w:val="21"/>
+          <w:lang w:eastAsia="es-ES"/>
+        </w:rPr>
+        <w:t>, </w:t>
+      </w:r>
+      <w:r>
+        <w:rPr>
+          <w:rFonts w:ascii="Consolas" w:hAnsi="Consolas"/>
+          <w:i/>
+          <w:iCs/>
+          <w:color w:val="BD93F9"/>
+          <w:sz w:val="21"/>
+          <w:szCs w:val="21"/>
+          <w:lang w:eastAsia="es-ES"/>
+        </w:rPr>
+        <w:t>'1'</w:t>
+      </w:r>
+      <w:r>
+        <w:rPr>
+          <w:rFonts w:ascii="Consolas" w:hAnsi="Consolas"/>
+          <w:i/>
+          <w:iCs/>
+          <w:color w:val="8BE9FD"/>
+          <w:sz w:val="21"/>
+          <w:szCs w:val="21"/>
+          <w:lang w:eastAsia="es-ES"/>
+        </w:rPr>
+        <w:t> </w:t>
+      </w:r>
+      <w:r>
+        <w:rPr>
+          <w:rFonts w:ascii="Consolas" w:hAnsi="Consolas"/>
+          <w:i/>
+          <w:iCs/>
+          <w:color w:val="FF79C6"/>
+          <w:sz w:val="21"/>
+          <w:szCs w:val="21"/>
+          <w:lang w:eastAsia="es-ES"/>
+        </w:rPr>
+        <w:t>after</w:t>
+      </w:r>
+      <w:r>
+        <w:rPr>
+          <w:rFonts w:ascii="Consolas" w:hAnsi="Consolas"/>
+          <w:i/>
+          <w:iCs/>
+          <w:color w:val="8BE9FD"/>
+          <w:sz w:val="21"/>
+          <w:szCs w:val="21"/>
+          <w:lang w:eastAsia="es-ES"/>
+        </w:rPr>
+        <w:t> </w:t>
+      </w:r>
+      <w:r>
+        <w:rPr>
+          <w:rFonts w:ascii="Consolas" w:hAnsi="Consolas"/>
+          <w:i/>
+          <w:iCs/>
+          <w:color w:val="BD93F9"/>
+          <w:sz w:val="21"/>
+          <w:szCs w:val="21"/>
+          <w:lang w:eastAsia="es-ES"/>
+        </w:rPr>
+        <w:t>10</w:t>
+      </w:r>
+      <w:r>
+        <w:rPr>
+          <w:rFonts w:ascii="Consolas" w:hAnsi="Consolas"/>
+          <w:i/>
+          <w:iCs/>
+          <w:color w:val="8BE9FD"/>
+          <w:sz w:val="21"/>
+          <w:szCs w:val="21"/>
+          <w:lang w:eastAsia="es-ES"/>
+        </w:rPr>
+        <w:t> ns, </w:t>
+      </w:r>
+      <w:r>
+        <w:rPr>
+          <w:rFonts w:ascii="Consolas" w:hAnsi="Consolas"/>
+          <w:i/>
+          <w:iCs/>
+          <w:color w:val="BD93F9"/>
+          <w:sz w:val="21"/>
+          <w:szCs w:val="21"/>
+          <w:lang w:eastAsia="es-ES"/>
+        </w:rPr>
+        <w:t>'0'</w:t>
+      </w:r>
+      <w:r>
+        <w:rPr>
+          <w:rFonts w:ascii="Consolas" w:hAnsi="Consolas"/>
+          <w:i/>
+          <w:iCs/>
+          <w:color w:val="8BE9FD"/>
+          <w:sz w:val="21"/>
+          <w:szCs w:val="21"/>
+          <w:lang w:eastAsia="es-ES"/>
+        </w:rPr>
+        <w:t> </w:t>
+      </w:r>
+      <w:r>
+        <w:rPr>
+          <w:rFonts w:ascii="Consolas" w:hAnsi="Consolas"/>
+          <w:i/>
+          <w:iCs/>
+          <w:color w:val="FF79C6"/>
+          <w:sz w:val="21"/>
+          <w:szCs w:val="21"/>
+          <w:lang w:eastAsia="es-ES"/>
+        </w:rPr>
+        <w:t>after</w:t>
+      </w:r>
+      <w:r>
+        <w:rPr>
+          <w:rFonts w:ascii="Consolas" w:hAnsi="Consolas"/>
+          <w:i/>
+          <w:iCs/>
+          <w:color w:val="8BE9FD"/>
+          <w:sz w:val="21"/>
+          <w:szCs w:val="21"/>
+          <w:lang w:eastAsia="es-ES"/>
+        </w:rPr>
+        <w:t> </w:t>
+      </w:r>
+      <w:r>
+        <w:rPr>
+          <w:rFonts w:ascii="Consolas" w:hAnsi="Consolas"/>
+          <w:i/>
+          <w:iCs/>
+          <w:color w:val="BD93F9"/>
+          <w:sz w:val="21"/>
+          <w:szCs w:val="21"/>
+          <w:lang w:eastAsia="es-ES"/>
+        </w:rPr>
+        <w:t>20</w:t>
+      </w:r>
+      <w:r>
+        <w:rPr>
+          <w:rFonts w:ascii="Consolas" w:hAnsi="Consolas"/>
+          <w:i/>
+          <w:iCs/>
+          <w:color w:val="8BE9FD"/>
+          <w:sz w:val="21"/>
+          <w:szCs w:val="21"/>
+          <w:lang w:eastAsia="es-ES"/>
+        </w:rPr>
+        <w:t> ns, </w:t>
+      </w:r>
+      <w:r>
+        <w:rPr>
+          <w:rFonts w:ascii="Consolas" w:hAnsi="Consolas"/>
+          <w:i/>
+          <w:iCs/>
+          <w:color w:val="BD93F9"/>
+          <w:sz w:val="21"/>
+          <w:szCs w:val="21"/>
+          <w:lang w:eastAsia="es-ES"/>
+        </w:rPr>
+        <w:t>'1'</w:t>
+      </w:r>
+      <w:r>
+        <w:rPr>
+          <w:rFonts w:ascii="Consolas" w:hAnsi="Consolas"/>
+          <w:i/>
+          <w:iCs/>
+          <w:color w:val="8BE9FD"/>
+          <w:sz w:val="21"/>
+          <w:szCs w:val="21"/>
+          <w:lang w:eastAsia="es-ES"/>
+        </w:rPr>
+        <w:t> </w:t>
+      </w:r>
+      <w:r>
+        <w:rPr>
+          <w:rFonts w:ascii="Consolas" w:hAnsi="Consolas"/>
+          <w:i/>
+          <w:iCs/>
+          <w:color w:val="FF79C6"/>
+          <w:sz w:val="21"/>
+          <w:szCs w:val="21"/>
+          <w:lang w:eastAsia="es-ES"/>
+        </w:rPr>
+        <w:t>after</w:t>
+      </w:r>
+      <w:r>
+        <w:rPr>
+          <w:rFonts w:ascii="Consolas" w:hAnsi="Consolas"/>
+          <w:i/>
+          <w:iCs/>
+          <w:color w:val="8BE9FD"/>
+          <w:sz w:val="21"/>
+          <w:szCs w:val="21"/>
+          <w:lang w:eastAsia="es-ES"/>
+        </w:rPr>
+        <w:t> </w:t>
+      </w:r>
+      <w:r>
+        <w:rPr>
+          <w:rFonts w:ascii="Consolas" w:hAnsi="Consolas"/>
+          <w:i/>
+          <w:iCs/>
+          <w:color w:val="BD93F9"/>
+          <w:sz w:val="21"/>
+          <w:szCs w:val="21"/>
+          <w:lang w:eastAsia="es-ES"/>
+        </w:rPr>
+        <w:t>30</w:t>
+      </w:r>
+      <w:r>
+        <w:rPr>
+          <w:rFonts w:ascii="Consolas" w:hAnsi="Consolas"/>
+          <w:i/>
+          <w:iCs/>
+          <w:color w:val="8BE9FD"/>
+          <w:sz w:val="21"/>
+          <w:szCs w:val="21"/>
+          <w:lang w:eastAsia="es-ES"/>
+        </w:rPr>
+        <w:t> ns, </w:t>
+      </w:r>
+      <w:r>
+        <w:rPr>
+          <w:rFonts w:ascii="Consolas" w:hAnsi="Consolas"/>
+          <w:i/>
+          <w:iCs/>
+          <w:color w:val="BD93F9"/>
+          <w:sz w:val="21"/>
+          <w:szCs w:val="21"/>
+          <w:lang w:eastAsia="es-ES"/>
+        </w:rPr>
+        <w:t>'0'</w:t>
+      </w:r>
+      <w:r>
+        <w:rPr>
+          <w:rFonts w:ascii="Consolas" w:hAnsi="Consolas"/>
+          <w:i/>
+          <w:iCs/>
+          <w:color w:val="8BE9FD"/>
+          <w:sz w:val="21"/>
+          <w:szCs w:val="21"/>
+          <w:lang w:eastAsia="es-ES"/>
+        </w:rPr>
+        <w:t> </w:t>
+      </w:r>
+      <w:r>
+        <w:rPr>
+          <w:rFonts w:ascii="Consolas" w:hAnsi="Consolas"/>
+          <w:i/>
+          <w:iCs/>
+          <w:color w:val="FF79C6"/>
+          <w:sz w:val="21"/>
+          <w:szCs w:val="21"/>
+          <w:lang w:eastAsia="es-ES"/>
+        </w:rPr>
+        <w:t>after</w:t>
+      </w:r>
+      <w:r>
+        <w:rPr>
+          <w:rFonts w:ascii="Consolas" w:hAnsi="Consolas"/>
+          <w:i/>
+          <w:iCs/>
+          <w:color w:val="8BE9FD"/>
+          <w:sz w:val="21"/>
+          <w:szCs w:val="21"/>
+          <w:lang w:eastAsia="es-ES"/>
+        </w:rPr>
+        <w:t> </w:t>
+      </w:r>
+      <w:r>
+        <w:rPr>
+          <w:rFonts w:ascii="Consolas" w:hAnsi="Consolas"/>
+          <w:i/>
+          <w:iCs/>
+          <w:color w:val="BD93F9"/>
+          <w:sz w:val="21"/>
+          <w:szCs w:val="21"/>
+          <w:lang w:eastAsia="es-ES"/>
+        </w:rPr>
+        <w:t>40</w:t>
+      </w:r>
+      <w:r>
+        <w:rPr>
+          <w:rFonts w:ascii="Consolas" w:hAnsi="Consolas"/>
+          <w:i/>
+          <w:iCs/>
+          <w:color w:val="8BE9FD"/>
+          <w:sz w:val="21"/>
+          <w:szCs w:val="21"/>
+          <w:lang w:eastAsia="es-ES"/>
+        </w:rPr>
+        <w:t> ns, </w:t>
+      </w:r>
+      <w:r>
+        <w:rPr>
+          <w:rFonts w:ascii="Consolas" w:hAnsi="Consolas"/>
+          <w:i/>
+          <w:iCs/>
+          <w:color w:val="BD93F9"/>
+          <w:sz w:val="21"/>
+          <w:szCs w:val="21"/>
+          <w:lang w:eastAsia="es-ES"/>
+        </w:rPr>
+        <w:t>'1'</w:t>
+      </w:r>
+      <w:r>
+        <w:rPr>
+          <w:rFonts w:ascii="Consolas" w:hAnsi="Consolas"/>
+          <w:i/>
+          <w:iCs/>
+          <w:color w:val="8BE9FD"/>
+          <w:sz w:val="21"/>
+          <w:szCs w:val="21"/>
+          <w:lang w:eastAsia="es-ES"/>
+        </w:rPr>
+        <w:t> </w:t>
+      </w:r>
+      <w:r>
+        <w:rPr>
+          <w:rFonts w:ascii="Consolas" w:hAnsi="Consolas"/>
+          <w:i/>
+          <w:iCs/>
+          <w:color w:val="FF79C6"/>
+          <w:sz w:val="21"/>
+          <w:szCs w:val="21"/>
+          <w:lang w:eastAsia="es-ES"/>
+        </w:rPr>
+        <w:t>after</w:t>
+      </w:r>
+      <w:r>
+        <w:rPr>
+          <w:rFonts w:ascii="Consolas" w:hAnsi="Consolas"/>
+          <w:i/>
+          <w:iCs/>
+          <w:color w:val="8BE9FD"/>
+          <w:sz w:val="21"/>
+          <w:szCs w:val="21"/>
+          <w:lang w:eastAsia="es-ES"/>
+        </w:rPr>
+        <w:t> </w:t>
+      </w:r>
+      <w:r>
+        <w:rPr>
+          <w:rFonts w:ascii="Consolas" w:hAnsi="Consolas"/>
+          <w:i/>
+          <w:iCs/>
+          <w:color w:val="BD93F9"/>
+          <w:sz w:val="21"/>
+          <w:szCs w:val="21"/>
+          <w:lang w:eastAsia="es-ES"/>
+        </w:rPr>
+        <w:t>50</w:t>
+      </w:r>
+      <w:r>
+        <w:rPr>
+          <w:rFonts w:ascii="Consolas" w:hAnsi="Consolas"/>
+          <w:i/>
+          <w:iCs/>
+          <w:color w:val="8BE9FD"/>
+          <w:sz w:val="21"/>
+          <w:szCs w:val="21"/>
+          <w:lang w:eastAsia="es-ES"/>
+        </w:rPr>
+        <w:t> ns, </w:t>
+      </w:r>
+      <w:r>
+        <w:rPr>
+          <w:rFonts w:ascii="Consolas" w:hAnsi="Consolas"/>
+          <w:i/>
+          <w:iCs/>
+          <w:color w:val="BD93F9"/>
+          <w:sz w:val="21"/>
+          <w:szCs w:val="21"/>
+          <w:lang w:eastAsia="es-ES"/>
+        </w:rPr>
+        <w:t>'0'</w:t>
+      </w:r>
+      <w:r>
+        <w:rPr>
+          <w:rFonts w:ascii="Consolas" w:hAnsi="Consolas"/>
+          <w:i/>
+          <w:iCs/>
+          <w:color w:val="8BE9FD"/>
+          <w:sz w:val="21"/>
+          <w:szCs w:val="21"/>
+          <w:lang w:eastAsia="es-ES"/>
+        </w:rPr>
+        <w:t> </w:t>
+      </w:r>
+      <w:r>
+        <w:rPr>
+          <w:rFonts w:ascii="Consolas" w:hAnsi="Consolas"/>
+          <w:i/>
+          <w:iCs/>
+          <w:color w:val="FF79C6"/>
+          <w:sz w:val="21"/>
+          <w:szCs w:val="21"/>
+          <w:lang w:eastAsia="es-ES"/>
+        </w:rPr>
+        <w:t>after</w:t>
+      </w:r>
+      <w:r>
+        <w:rPr>
+          <w:rFonts w:ascii="Consolas" w:hAnsi="Consolas"/>
+          <w:i/>
+          <w:iCs/>
+          <w:color w:val="8BE9FD"/>
+          <w:sz w:val="21"/>
+          <w:szCs w:val="21"/>
+          <w:lang w:eastAsia="es-ES"/>
+        </w:rPr>
+        <w:t> </w:t>
+      </w:r>
+      <w:r>
+        <w:rPr>
+          <w:rFonts w:ascii="Consolas" w:hAnsi="Consolas"/>
+          <w:i/>
+          <w:iCs/>
+          <w:color w:val="BD93F9"/>
+          <w:sz w:val="21"/>
+          <w:szCs w:val="21"/>
+          <w:lang w:eastAsia="es-ES"/>
+        </w:rPr>
+        <w:t>60</w:t>
+      </w:r>
+      <w:r>
+        <w:rPr>
+          <w:rFonts w:ascii="Consolas" w:hAnsi="Consolas"/>
+          <w:i/>
+          <w:iCs/>
+          <w:color w:val="8BE9FD"/>
+          <w:sz w:val="21"/>
+          <w:szCs w:val="21"/>
+          <w:lang w:eastAsia="es-ES"/>
+        </w:rPr>
+        <w:t> ns, </w:t>
+      </w:r>
+      <w:r>
+        <w:rPr>
+          <w:rFonts w:ascii="Consolas" w:hAnsi="Consolas"/>
+          <w:i/>
+          <w:iCs/>
+          <w:color w:val="BD93F9"/>
+          <w:sz w:val="21"/>
+          <w:szCs w:val="21"/>
+          <w:lang w:eastAsia="es-ES"/>
+        </w:rPr>
+        <w:t>'1'</w:t>
+      </w:r>
+      <w:r>
+        <w:rPr>
+          <w:rFonts w:ascii="Consolas" w:hAnsi="Consolas"/>
+          <w:i/>
+          <w:iCs/>
+          <w:color w:val="8BE9FD"/>
+          <w:sz w:val="21"/>
+          <w:szCs w:val="21"/>
+          <w:lang w:eastAsia="es-ES"/>
+        </w:rPr>
+        <w:t> </w:t>
+      </w:r>
+      <w:r>
+        <w:rPr>
+          <w:rFonts w:ascii="Consolas" w:hAnsi="Consolas"/>
+          <w:i/>
+          <w:iCs/>
+          <w:color w:val="FF79C6"/>
+          <w:sz w:val="21"/>
+          <w:szCs w:val="21"/>
+          <w:lang w:eastAsia="es-ES"/>
+        </w:rPr>
+        <w:t>after</w:t>
+      </w:r>
+      <w:r>
+        <w:rPr>
+          <w:rFonts w:ascii="Consolas" w:hAnsi="Consolas"/>
+          <w:i/>
+          <w:iCs/>
+          <w:color w:val="8BE9FD"/>
+          <w:sz w:val="21"/>
+          <w:szCs w:val="21"/>
+          <w:lang w:eastAsia="es-ES"/>
+        </w:rPr>
+        <w:t> </w:t>
+      </w:r>
+      <w:r>
+        <w:rPr>
+          <w:rFonts w:ascii="Consolas" w:hAnsi="Consolas"/>
+          <w:i/>
+          <w:iCs/>
+          <w:color w:val="BD93F9"/>
+          <w:sz w:val="21"/>
+          <w:szCs w:val="21"/>
+          <w:lang w:eastAsia="es-ES"/>
+        </w:rPr>
+        <w:t>70</w:t>
+      </w:r>
+      <w:r>
+        <w:rPr>
+          <w:rFonts w:ascii="Consolas" w:hAnsi="Consolas"/>
+          <w:i/>
+          <w:iCs/>
+          <w:color w:val="8BE9FD"/>
+          <w:sz w:val="21"/>
+          <w:szCs w:val="21"/>
+          <w:lang w:eastAsia="es-ES"/>
+        </w:rPr>
+        <w:t> ns ; </w:t>
+      </w:r>
+    </w:p>
+    <w:p>
+      <w:pPr>
+        <w:shd w:val="clear" w:color="auto" w:fill="282A36"/>
+        <w:spacing w:after="0" w:line="285" w:lineRule="atLeast"/>
+        <w:jc w:val="left"/>
+        <w:rPr>
+          <w:rFonts w:ascii="Consolas" w:hAnsi="Consolas"/>
+          <w:color w:val="F8F8F2"/>
+          <w:sz w:val="21"/>
+          <w:szCs w:val="21"/>
+          <w:lang w:eastAsia="es-ES"/>
+        </w:rPr>
+      </w:pPr>
+      <w:r>
+        <w:rPr>
+          <w:rFonts w:ascii="Consolas" w:hAnsi="Consolas"/>
+          <w:i/>
+          <w:iCs/>
+          <w:color w:val="8BE9FD"/>
+          <w:sz w:val="21"/>
+          <w:szCs w:val="21"/>
+          <w:lang w:eastAsia="es-ES"/>
+        </w:rPr>
+        <w:t>            </w:t>
+      </w:r>
+      <w:proofErr w:type="spellStart"/>
+      <w:r>
+        <w:rPr>
+          <w:rFonts w:ascii="Consolas" w:hAnsi="Consolas"/>
+          <w:i/>
+          <w:iCs/>
+          <w:color w:val="FF79C6"/>
+          <w:sz w:val="21"/>
+          <w:szCs w:val="21"/>
+          <w:lang w:eastAsia="es-ES"/>
+        </w:rPr>
+        <w:t>wait</w:t>
+      </w:r>
+      <w:proofErr w:type="spellEnd"/>
+      <w:r>
+        <w:rPr>
+          <w:rFonts w:ascii="Consolas" w:hAnsi="Consolas"/>
+          <w:i/>
+          <w:iCs/>
+          <w:color w:val="8BE9FD"/>
+          <w:sz w:val="21"/>
+          <w:szCs w:val="21"/>
+          <w:lang w:eastAsia="es-ES"/>
+        </w:rPr>
+        <w:t>;</w:t>
+      </w:r>
+    </w:p>
+    <w:p>
+      <w:pPr>
+        <w:shd w:val="clear" w:color="auto" w:fill="282A36"/>
+        <w:spacing w:after="0" w:line="285" w:lineRule="atLeast"/>
+        <w:jc w:val="left"/>
+        <w:rPr>
+          <w:rFonts w:ascii="Consolas" w:hAnsi="Consolas"/>
+          <w:color w:val="F8F8F2"/>
+          <w:sz w:val="21"/>
+          <w:szCs w:val="21"/>
+          <w:lang w:eastAsia="es-ES"/>
+        </w:rPr>
+      </w:pPr>
+      <w:r>
+        <w:rPr>
+          <w:rFonts w:ascii="Consolas" w:hAnsi="Consolas"/>
+          <w:i/>
+          <w:iCs/>
+          <w:color w:val="8BE9FD"/>
+          <w:sz w:val="21"/>
+          <w:szCs w:val="21"/>
+          <w:lang w:eastAsia="es-ES"/>
+        </w:rPr>
+        <w:t>        </w:t>
+      </w:r>
+      <w:proofErr w:type="spellStart"/>
+      <w:r>
+        <w:rPr>
+          <w:rFonts w:ascii="Consolas" w:hAnsi="Consolas"/>
+          <w:i/>
+          <w:iCs/>
+          <w:color w:val="FF79C6"/>
+          <w:sz w:val="21"/>
+          <w:szCs w:val="21"/>
+          <w:lang w:eastAsia="es-ES"/>
+        </w:rPr>
+        <w:t>end</w:t>
+      </w:r>
+      <w:proofErr w:type="spellEnd"/>
+      <w:r>
+        <w:rPr>
+          <w:rFonts w:ascii="Consolas" w:hAnsi="Consolas"/>
+          <w:i/>
+          <w:iCs/>
+          <w:color w:val="8BE9FD"/>
+          <w:sz w:val="21"/>
+          <w:szCs w:val="21"/>
+          <w:lang w:eastAsia="es-ES"/>
+        </w:rPr>
+        <w:t> </w:t>
+      </w:r>
+      <w:proofErr w:type="spellStart"/>
+      <w:r>
+        <w:rPr>
+          <w:rFonts w:ascii="Consolas" w:hAnsi="Consolas"/>
+          <w:i/>
+          <w:iCs/>
+          <w:color w:val="FF79C6"/>
+          <w:sz w:val="21"/>
+          <w:szCs w:val="21"/>
+          <w:lang w:eastAsia="es-ES"/>
+        </w:rPr>
+        <w:t>process</w:t>
+      </w:r>
+      <w:proofErr w:type="spellEnd"/>
+      <w:r>
+        <w:rPr>
+          <w:rFonts w:ascii="Consolas" w:hAnsi="Consolas"/>
+          <w:i/>
+          <w:iCs/>
+          <w:color w:val="8BE9FD"/>
+          <w:sz w:val="21"/>
+          <w:szCs w:val="21"/>
+          <w:lang w:eastAsia="es-ES"/>
+        </w:rPr>
+        <w:t> test;</w:t>
+      </w:r>
+    </w:p>
+    <w:p>
+      <w:pPr>
+        <w:shd w:val="clear" w:color="auto" w:fill="282A36"/>
+        <w:spacing w:after="0" w:line="285" w:lineRule="atLeast"/>
+        <w:jc w:val="left"/>
+        <w:rPr>
+          <w:rFonts w:ascii="Consolas" w:hAnsi="Consolas"/>
+          <w:color w:val="F8F8F2"/>
+          <w:sz w:val="21"/>
+          <w:szCs w:val="21"/>
+          <w:lang w:eastAsia="es-ES"/>
+        </w:rPr>
+      </w:pPr>
+      <w:proofErr w:type="spellStart"/>
+      <w:r>
+        <w:rPr>
+          <w:rFonts w:ascii="Consolas" w:hAnsi="Consolas"/>
+          <w:i/>
+          <w:iCs/>
+          <w:color w:val="FF79C6"/>
+          <w:sz w:val="21"/>
+          <w:szCs w:val="21"/>
+          <w:lang w:eastAsia="es-ES"/>
+        </w:rPr>
+        <w:t>end</w:t>
+      </w:r>
+      <w:proofErr w:type="spellEnd"/>
+      <w:r>
+        <w:rPr>
+          <w:rFonts w:ascii="Consolas" w:hAnsi="Consolas"/>
+          <w:i/>
+          <w:iCs/>
+          <w:color w:val="8BE9FD"/>
+          <w:sz w:val="21"/>
+          <w:szCs w:val="21"/>
+          <w:lang w:eastAsia="es-ES"/>
+        </w:rPr>
+        <w:t> </w:t>
+      </w:r>
+      <w:proofErr w:type="spellStart"/>
+      <w:r>
+        <w:rPr>
+          <w:rFonts w:ascii="Consolas" w:hAnsi="Consolas"/>
+          <w:i/>
+          <w:iCs/>
+          <w:color w:val="FF79C6"/>
+          <w:sz w:val="21"/>
+          <w:szCs w:val="21"/>
+          <w:lang w:eastAsia="es-ES"/>
+        </w:rPr>
+        <w:t>architecture</w:t>
+      </w:r>
+      <w:proofErr w:type="spellEnd"/>
+      <w:r>
+        <w:rPr>
+          <w:rFonts w:ascii="Consolas" w:hAnsi="Consolas"/>
+          <w:i/>
+          <w:iCs/>
+          <w:color w:val="8BE9FD"/>
+          <w:sz w:val="21"/>
+          <w:szCs w:val="21"/>
+          <w:lang w:eastAsia="es-ES"/>
+        </w:rPr>
+        <w:t> ejercicio1_e</w:t>
+      </w:r>
+      <w:r>
+        <w:rPr>
+          <w:rFonts w:ascii="Consolas" w:hAnsi="Consolas"/>
+          <w:color w:val="F8F8F2"/>
+          <w:sz w:val="21"/>
+          <w:szCs w:val="21"/>
+          <w:lang w:eastAsia="es-ES"/>
+        </w:rPr>
+        <w:t>;</w:t>
+      </w:r>
+    </w:p>
+    <w:p/>
+    <w:p>
+      <w:r>
+        <w:rPr>
+          <w:noProof/>
+        </w:rPr>
+        <w:drawing>
+          <wp:anchor distT="0" distB="0" distL="114300" distR="114300" simplePos="0" relativeHeight="251670528" behindDoc="0" locked="0" layoutInCell="1" allowOverlap="1" wp14:anchorId="64EBE14C" wp14:editId="7BCEDB50">
+            <wp:simplePos x="0" y="0"/>
+            <wp:positionH relativeFrom="column">
+              <wp:posOffset>-3810</wp:posOffset>
+            </wp:positionH>
+            <wp:positionV relativeFrom="paragraph">
+              <wp:posOffset>263039</wp:posOffset>
+            </wp:positionV>
+            <wp:extent cx="5400040" cy="903605"/>
+            <wp:effectExtent l="0" t="0" r="0" b="0"/>
+            <wp:wrapSquare wrapText="bothSides"/>
+            <wp:docPr id="12" name="Imagen 12"/>
+            <wp:cNvGraphicFramePr>
+              <a:graphicFrameLocks xmlns:a="http://schemas.openxmlformats.org/drawingml/2006/main" noChangeAspect="1"/>
+            </wp:cNvGraphicFramePr>
+            <a:graphic xmlns:a="http://schemas.openxmlformats.org/drawingml/2006/main">
+              <a:graphicData uri="http://schemas.openxmlformats.org/drawingml/2006/picture">
+                <pic:pic xmlns:pic="http://schemas.openxmlformats.org/drawingml/2006/picture">
+                  <pic:nvPicPr>
+                    <pic:cNvPr id="0" name="Picture 1"/>
+                    <pic:cNvPicPr>
+                      <a:picLocks noChangeAspect="1" noChangeArrowheads="1"/>
+                    </pic:cNvPicPr>
+                  </pic:nvPicPr>
+                  <pic:blipFill>
+                    <a:blip r:embed="rId14">
+                      <a:extLst>
+                        <a:ext uri="{28A0092B-C50C-407E-A947-70E740481C1C}">
+                          <a14:useLocalDpi xmlns:a14="http://schemas.microsoft.com/office/drawing/2010/main" val="0"/>
+                        </a:ext>
+                      </a:extLst>
+                    </a:blip>
+                    <a:srcRect/>
+                    <a:stretch>
+                      <a:fillRect/>
+                    </a:stretch>
+                  </pic:blipFill>
+                  <pic:spPr bwMode="auto">
+                    <a:xfrm>
+                      <a:off x="0" y="0"/>
+                      <a:ext cx="5400040" cy="903605"/>
+                    </a:xfrm>
+                    <a:prstGeom prst="rect">
+                      <a:avLst/>
+                    </a:prstGeom>
+                    <a:noFill/>
+                    <a:ln>
+                      <a:noFill/>
+                    </a:ln>
+                  </pic:spPr>
+                </pic:pic>
+              </a:graphicData>
+            </a:graphic>
+            <wp14:sizeRelH relativeFrom="page">
+              <wp14:pctWidth>0</wp14:pctWidth>
+            </wp14:sizeRelH>
+            <wp14:sizeRelV relativeFrom="page">
+              <wp14:pctHeight>0</wp14:pctHeight>
+            </wp14:sizeRelV>
+          </wp:anchor>
+        </w:drawing>
+      </w:r>
+      <w:r>
+        <w:t>Con las pruebas ya creadas nos salen los siguientes cronogramas:</w:t>
+      </w:r>
+    </w:p>
+    <w:p>
+      <w:r>
+        <w:rPr>
+          <w:noProof/>
+        </w:rPr>
+        <w:drawing>
+          <wp:anchor distT="0" distB="0" distL="114300" distR="114300" simplePos="0" relativeHeight="251669504" behindDoc="0" locked="0" layoutInCell="1" allowOverlap="1" wp14:anchorId="6B4AFFF2" wp14:editId="398E4595">
+            <wp:simplePos x="0" y="0"/>
+            <wp:positionH relativeFrom="column">
+              <wp:posOffset>-4445</wp:posOffset>
+            </wp:positionH>
+            <wp:positionV relativeFrom="paragraph">
+              <wp:posOffset>1136455</wp:posOffset>
+            </wp:positionV>
+            <wp:extent cx="5400040" cy="968375"/>
+            <wp:effectExtent l="0" t="0" r="0" b="3175"/>
+            <wp:wrapSquare wrapText="bothSides"/>
+            <wp:docPr id="15" name="Imagen 15"/>
+            <wp:cNvGraphicFramePr>
+              <a:graphicFrameLocks xmlns:a="http://schemas.openxmlformats.org/drawingml/2006/main" noChangeAspect="1"/>
+            </wp:cNvGraphicFramePr>
+            <a:graphic xmlns:a="http://schemas.openxmlformats.org/drawingml/2006/main">
+              <a:graphicData uri="http://schemas.openxmlformats.org/drawingml/2006/picture">
+                <pic:pic xmlns:pic="http://schemas.openxmlformats.org/drawingml/2006/picture">
+                  <pic:nvPicPr>
+                    <pic:cNvPr id="0" name="Picture 2"/>
+                    <pic:cNvPicPr>
+                      <a:picLocks noChangeAspect="1" noChangeArrowheads="1"/>
+                    </pic:cNvPicPr>
+                  </pic:nvPicPr>
+                  <pic:blipFill>
+                    <a:blip r:embed="rId15">
+                      <a:extLst>
+                        <a:ext uri="{28A0092B-C50C-407E-A947-70E740481C1C}">
+                          <a14:useLocalDpi xmlns:a14="http://schemas.microsoft.com/office/drawing/2010/main" val="0"/>
+                        </a:ext>
+                      </a:extLst>
+                    </a:blip>
+                    <a:srcRect/>
+                    <a:stretch>
+                      <a:fillRect/>
+                    </a:stretch>
+                  </pic:blipFill>
+                  <pic:spPr bwMode="auto">
+                    <a:xfrm>
+                      <a:off x="0" y="0"/>
+                      <a:ext cx="5400040" cy="968375"/>
+                    </a:xfrm>
+                    <a:prstGeom prst="rect">
+                      <a:avLst/>
+                    </a:prstGeom>
+                    <a:noFill/>
+                    <a:ln>
+                      <a:noFill/>
+                    </a:ln>
+                  </pic:spPr>
+                </pic:pic>
+              </a:graphicData>
+            </a:graphic>
+            <wp14:sizeRelH relativeFrom="page">
+              <wp14:pctWidth>0</wp14:pctWidth>
+            </wp14:sizeRelH>
+            <wp14:sizeRelV relativeFrom="page">
+              <wp14:pctHeight>0</wp14:pctHeight>
+            </wp14:sizeRelV>
+          </wp:anchor>
+        </w:drawing>
+      </w:r>
+    </w:p>
+    <w:p/>
     <w:p>
       <w:pPr>
         <w:spacing w:after="0" w:line="240" w:lineRule="auto"/>
       </w:pPr>
+      <w:r>
+        <w:rPr>
+          <w:noProof/>
+        </w:rPr>
+        <w:lastRenderedPageBreak/>
+        <mc:AlternateContent>
+          <mc:Choice Requires="wpg">
+            <w:drawing>
+              <wp:anchor distT="0" distB="0" distL="114300" distR="114300" simplePos="0" relativeHeight="251672576" behindDoc="0" locked="0" layoutInCell="1" allowOverlap="1" wp14:anchorId="114739E3" wp14:editId="0B03826C">
+                <wp:simplePos x="0" y="0"/>
+                <wp:positionH relativeFrom="column">
+                  <wp:posOffset>-1367057</wp:posOffset>
+                </wp:positionH>
+                <wp:positionV relativeFrom="paragraph">
+                  <wp:posOffset>163293</wp:posOffset>
+                </wp:positionV>
+                <wp:extent cx="8043935" cy="1295400"/>
+                <wp:effectExtent l="0" t="0" r="71755" b="0"/>
+                <wp:wrapNone/>
+                <wp:docPr id="16" name="Grupo 16"/>
+                <wp:cNvGraphicFramePr/>
+                <a:graphic xmlns:a="http://schemas.openxmlformats.org/drawingml/2006/main">
+                  <a:graphicData uri="http://schemas.microsoft.com/office/word/2010/wordprocessingGroup">
+                    <wpg:wgp>
+                      <wpg:cNvGrpSpPr/>
+                      <wpg:grpSpPr>
+                        <a:xfrm>
+                          <a:off x="0" y="0"/>
+                          <a:ext cx="8043935" cy="1295400"/>
+                          <a:chOff x="-357260" y="0"/>
+                          <a:chExt cx="8043935" cy="1295400"/>
+                        </a:xfrm>
+                      </wpg:grpSpPr>
+                      <wps:wsp>
+                        <wps:cNvPr id="18" name="Rectangle 32"/>
+                        <wps:cNvSpPr>
+                          <a:spLocks/>
+                        </wps:cNvSpPr>
+                        <wps:spPr>
+                          <a:xfrm>
+                            <a:off x="-357260" y="0"/>
+                            <a:ext cx="7802245" cy="1295400"/>
+                          </a:xfrm>
+                          <a:prstGeom prst="rect">
+                            <a:avLst/>
+                          </a:prstGeom>
+                          <a:noFill/>
+                          <a:ln w="25400" cap="flat" cmpd="sng" algn="ctr">
+                            <a:noFill/>
+                            <a:prstDash val="solid"/>
+                          </a:ln>
+                          <a:effectLst/>
+                        </wps:spPr>
+                        <wps:txbx>
+                          <w:txbxContent>
+                            <w:p>
+                              <w:pPr>
+                                <w:jc w:val="right"/>
+                                <w:rPr>
+                                  <w:rFonts w:ascii="Calibri" w:hAnsi="Calibri" w:cs="Calibri"/>
+                                </w:rPr>
+                              </w:pPr>
+                              <w:r>
+                                <w:rPr>
+                                  <w:rFonts w:ascii="Calibri" w:hAnsi="Calibri" w:cs="Calibri"/>
+                                  <w:color w:val="000000"/>
+                                  <w:sz w:val="96"/>
+                                </w:rPr>
+                                <w:t xml:space="preserve">Ejercicio </w:t>
+                              </w:r>
+                              <w:r>
+                                <w:rPr>
+                                  <w:rFonts w:ascii="Calibri" w:hAnsi="Calibri" w:cs="Calibri"/>
+                                  <w:color w:val="000000"/>
+                                  <w:sz w:val="96"/>
+                                </w:rPr>
+                                <w:t>2</w:t>
+                              </w:r>
+                            </w:p>
+                          </w:txbxContent>
+                        </wps:txbx>
+                        <wps:bodyPr rot="0" spcFirstLastPara="1" vertOverflow="overflow" horzOverflow="overflow" vert="horz" wrap="square" lIns="91440" tIns="45720" rIns="91440" bIns="45720" numCol="1" spcCol="0" rtlCol="0" fromWordArt="0" anchor="ctr" anchorCtr="0" forceAA="0" compatLnSpc="1">
+                          <a:noAutofit/>
+                        </wps:bodyPr>
+                      </wps:wsp>
+                      <wps:wsp>
+                        <wps:cNvPr id="21" name="Straight Connector 33"/>
+                        <wps:cNvCnPr>
+                          <a:cxnSpLocks/>
+                        </wps:cNvCnPr>
+                        <wps:spPr>
+                          <a:xfrm>
+                            <a:off x="676275" y="885825"/>
+                            <a:ext cx="7010400" cy="0"/>
+                          </a:xfrm>
+                          <a:prstGeom prst="line">
+                            <a:avLst/>
+                          </a:prstGeom>
+                          <a:solidFill>
+                            <a:srgbClr val="000000">
+                              <a:alpha val="13000"/>
+                            </a:srgbClr>
+                          </a:solidFill>
+                          <a:ln w="9525" cap="flat" cmpd="sng" algn="ctr">
+                            <a:solidFill>
+                              <a:srgbClr val="6F6F74">
+                                <a:lumMod val="50000"/>
+                              </a:srgbClr>
+                            </a:solidFill>
+                            <a:prstDash val="solid"/>
+                          </a:ln>
+                          <a:effectLst>
+                            <a:glow rad="63500">
+                              <a:srgbClr val="46464A">
+                                <a:lumMod val="60000"/>
+                                <a:lumOff val="40000"/>
+                                <a:alpha val="40000"/>
+                              </a:srgbClr>
+                            </a:glow>
+                          </a:effectLst>
+                        </wps:spPr>
+                        <wps:bodyPr/>
+                      </wps:wsp>
+                    </wpg:wgp>
+                  </a:graphicData>
+                </a:graphic>
+                <wp14:sizeRelH relativeFrom="margin">
+                  <wp14:pctWidth>0</wp14:pctWidth>
+                </wp14:sizeRelH>
+                <wp14:sizeRelV relativeFrom="margin">
+                  <wp14:pctHeight>0</wp14:pctHeight>
+                </wp14:sizeRelV>
+              </wp:anchor>
+            </w:drawing>
+          </mc:Choice>
+          <mc:Fallback>
+            <w:pict>
+              <v:group w14:anchorId="114739E3" id="Grupo 16" o:spid="_x0000_s1038" style="position:absolute;left:0;text-align:left;margin-left:-107.65pt;margin-top:12.85pt;width:633.4pt;height:102pt;z-index:251672576;mso-width-relative:margin;mso-height-relative:margin" coordorigin="-3572" coordsize="80439,12954" o:gfxdata="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">
+                <v:rect id="Rectangle 32" o:spid="_x0000_s1039" style="position:absolute;left:-3572;width:78021;height:12954;visibility:visible;mso-wrap-style:square;v-text-anchor:middle" o:gfxdata="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" filled="f" stroked="f" strokeweight="2pt">
+                  <v:textbox>
+                    <w:txbxContent>
+                      <w:p>
+                        <w:pPr>
+                          <w:jc w:val="right"/>
+                          <w:rPr>
+                            <w:rFonts w:ascii="Calibri" w:hAnsi="Calibri" w:cs="Calibri"/>
+                          </w:rPr>
+                        </w:pPr>
+                        <w:r>
+                          <w:rPr>
+                            <w:rFonts w:ascii="Calibri" w:hAnsi="Calibri" w:cs="Calibri"/>
+                            <w:color w:val="000000"/>
+                            <w:sz w:val="96"/>
+                          </w:rPr>
+                          <w:t xml:space="preserve">Ejercicio </w:t>
+                        </w:r>
+                        <w:r>
+                          <w:rPr>
+                            <w:rFonts w:ascii="Calibri" w:hAnsi="Calibri" w:cs="Calibri"/>
+                            <w:color w:val="000000"/>
+                            <w:sz w:val="96"/>
+                          </w:rPr>
+                          <w:t>2</w:t>
+                        </w:r>
+                      </w:p>
+                    </w:txbxContent>
+                  </v:textbox>
+                </v:rect>
+                <v:line id="Straight Connector 33" o:spid="_x0000_s1040" style="position:absolute;visibility:visible;mso-wrap-style:square" from="6762,8858" to="76866,8858" o:connectortype="straight" o:gfxdata="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" filled="t" fillcolor="black" strokecolor="#37373a">
+                  <v:fill opacity="8481f"/>
+                  <o:lock v:ext="edit" shapetype="f"/>
+                </v:line>
+              </v:group>
+            </w:pict>
+          </mc:Fallback>
+        </mc:AlternateContent>
+      </w:r>
     </w:p>
     <w:p/>
     <w:p/>
     <w:p/>
     <w:sectPr>
-      <w:headerReference w:type="default" r:id="rId14"/>
-      <w:footerReference w:type="default" r:id="rId15"/>
+      <w:headerReference w:type="default" r:id="rId16"/>
+      <w:footerReference w:type="default" r:id="rId17"/>
       <w:pgSz w:w="11907" w:h="16839" w:code="9"/>
       <w:pgMar w:top="1418" w:right="1701" w:bottom="1418" w:left="1701" w:header="709" w:footer="709" w:gutter="0"/>
       <w:cols w:space="708"/>
@@ -7574,7 +10321,7 @@
               <v:stroke joinstyle="miter"/>
               <v:path gradientshapeok="t" o:connecttype="rect"/>
             </v:shapetype>
-            <v:shape id="Text Box 20" o:spid="_x0000_s1038" type="#_x0000_t202" style="position:absolute;left:0;text-align:left;margin-left:-85.05pt;margin-top:24.4pt;width:595.25pt;height:33pt;z-index:251657728;visibility:visible;mso-wrap-style:square;mso-width-percent:0;mso-height-percent:0;mso-wrap-distance-left:9pt;mso-wrap-distance-top:0;mso-wrap-distance-right:9pt;mso-wrap-distance-bottom:0;mso-position-horizontal:absolute;mso-position-horizontal-relative:text;mso-position-vertical:absolute;mso-position-vertical-relative:text;mso-width-percent:0;mso-height-percent:0;mso-width-relative:page;mso-height-relative:margin;v-text-anchor:top" o:gfxdata="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" filled="f" stroked="f" strokeweight=".5pt">
+            <v:shape id="Text Box 20" o:spid="_x0000_s1041" type="#_x0000_t202" style="position:absolute;left:0;text-align:left;margin-left:-85.05pt;margin-top:24.4pt;width:595.25pt;height:33pt;z-index:251657728;visibility:visible;mso-wrap-style:square;mso-width-percent:0;mso-height-percent:0;mso-wrap-distance-left:9pt;mso-wrap-distance-top:0;mso-wrap-distance-right:9pt;mso-wrap-distance-bottom:0;mso-position-horizontal:absolute;mso-position-horizontal-relative:text;mso-position-vertical:absolute;mso-position-vertical-relative:text;mso-width-percent:0;mso-height-percent:0;mso-width-relative:page;mso-height-relative:margin;v-text-anchor:top" o:gfxdata="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" filled="f" stroked="f" strokeweight=".5pt">
               <v:textbox>
                 <w:txbxContent>
                   <w:p>
@@ -7842,7 +10589,7 @@
         </mc:Choice>
         <mc:Fallback>
           <w:pict>
-            <v:shape w14:anchorId="137C80F7" id="Text Box 3" o:spid="_x0000_s1039" type="#_x0000_t202" style="position:absolute;left:0;text-align:left;margin-left:454.2pt;margin-top:-31.6pt;width:52.45pt;height:24.8pt;z-index:251658752;visibility:visible;mso-wrap-style:square;mso-width-percent:0;mso-height-percent:0;mso-wrap-distance-left:9pt;mso-wrap-distance-top:0;mso-wrap-distance-right:9pt;mso-wrap-distance-bottom:0;mso-position-horizontal:absolute;mso-position-horizontal-relative:text;mso-position-vertical:absolute;mso-position-vertical-relative:text;mso-width-percent:0;mso-height-percent:0;mso-width-relative:page;mso-height-relative:page;v-text-anchor:top" o:gfxdata="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" filled="f" stroked="f">
+            <v:shape w14:anchorId="137C80F7" id="Text Box 3" o:spid="_x0000_s1042" type="#_x0000_t202" style="position:absolute;left:0;text-align:left;margin-left:454.2pt;margin-top:-31.6pt;width:52.45pt;height:24.8pt;z-index:251658752;visibility:visible;mso-wrap-style:square;mso-width-percent:0;mso-height-percent:0;mso-wrap-distance-left:9pt;mso-wrap-distance-top:0;mso-wrap-distance-right:9pt;mso-wrap-distance-bottom:0;mso-position-horizontal:absolute;mso-position-horizontal-relative:text;mso-position-vertical:absolute;mso-position-vertical-relative:text;mso-width-percent:0;mso-height-percent:0;mso-width-relative:page;mso-height-relative:page;v-text-anchor:top" o:gfxdata="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" filled="f" stroked="f">
               <v:textbox>
                 <w:txbxContent>
                   <w:p>

</xml_diff>